<commit_message>
Version 1.0 for Milestone 1
</commit_message>
<xml_diff>
--- a/part A/Milstone1-PartA.docx
+++ b/part A/Milstone1-PartA.docx
@@ -1,6 +1,6 @@
 
 <file path=word/document.xml><?xml version="1.0" encoding="utf-8"?>
-<w:document xmlns:wpc="http://schemas.microsoft.com/office/word/2010/wordprocessingCanvas" xmlns:mc="http://schemas.openxmlformats.org/markup-compatibility/2006" xmlns:o="urn:schemas-microsoft-com:office:office" xmlns:r="http://schemas.openxmlformats.org/officeDocument/2006/relationships" xmlns:m="http://schemas.openxmlformats.org/officeDocument/2006/math" xmlns:v="urn:schemas-microsoft-com:vml" xmlns:wp14="http://schemas.microsoft.com/office/word/2010/wordprocessingDrawing" xmlns:wp="http://schemas.openxmlformats.org/drawingml/2006/wordprocessingDrawing" xmlns:w10="urn:schemas-microsoft-com:office:word" xmlns:w="http://schemas.openxmlformats.org/wordprocessingml/2006/main" xmlns:w14="http://schemas.microsoft.com/office/word/2010/wordml" xmlns:wpg="http://schemas.microsoft.com/office/word/2010/wordprocessingGroup" xmlns:wpi="http://schemas.microsoft.com/office/word/2010/wordprocessingInk" xmlns:wne="http://schemas.microsoft.com/office/word/2006/wordml" xmlns:wps="http://schemas.microsoft.com/office/word/2010/wordprocessingShape" mc:Ignorable="w14 wp14">
+<w:document xmlns:wpc="http://schemas.microsoft.com/office/word/2010/wordprocessingCanvas" xmlns:mc="http://schemas.openxmlformats.org/markup-compatibility/2006" xmlns:o="urn:schemas-microsoft-com:office:office" xmlns:r="http://schemas.openxmlformats.org/officeDocument/2006/relationships" xmlns:m="http://schemas.openxmlformats.org/officeDocument/2006/math" xmlns:v="urn:schemas-microsoft-com:vml" xmlns:wp14="http://schemas.microsoft.com/office/word/2010/wordprocessingDrawing" xmlns:wp="http://schemas.openxmlformats.org/drawingml/2006/wordprocessingDrawing" xmlns:w10="urn:schemas-microsoft-com:office:word" xmlns:w="http://schemas.openxmlformats.org/wordprocessingml/2006/main" xmlns:w14="http://schemas.microsoft.com/office/word/2010/wordml" xmlns:w15="http://schemas.microsoft.com/office/word/2012/wordml" xmlns:wpg="http://schemas.microsoft.com/office/word/2010/wordprocessingGroup" xmlns:wpi="http://schemas.microsoft.com/office/word/2010/wordprocessingInk" xmlns:wne="http://schemas.microsoft.com/office/word/2006/wordml" xmlns:wps="http://schemas.microsoft.com/office/word/2010/wordprocessingShape" mc:Ignorable="w14 w15 wp14">
   <w:body>
     <w:p>
       <w:pPr>
@@ -10,7 +10,6 @@
           <w:sz w:val="28"/>
           <w:szCs w:val="28"/>
           <w:u w:val="single"/>
-          <w:rtl/>
         </w:rPr>
       </w:pPr>
       <w:r>
@@ -28,6 +27,27 @@
     </w:p>
     <w:p>
       <w:pPr>
+        <w:rPr>
+          <w:sz w:val="28"/>
+          <w:szCs w:val="28"/>
+          <w:rtl/>
+        </w:rPr>
+      </w:pPr>
+      <w:r>
+        <w:rPr>
+          <w:rFonts w:hint="cs"/>
+          <w:b/>
+          <w:bCs/>
+          <w:sz w:val="28"/>
+          <w:szCs w:val="28"/>
+          <w:u w:val="single"/>
+          <w:rtl/>
+        </w:rPr>
+        <w:t>קישור לקוד של חלק ב':</w:t>
+      </w:r>
+    </w:p>
+    <w:p>
+      <w:pPr>
         <w:jc w:val="right"/>
         <w:rPr>
           <w:sz w:val="28"/>
@@ -59,7 +79,7 @@
         </w:rPr>
         <w:t xml:space="preserve"> </w:t>
       </w:r>
-      <w:hyperlink r:id="rId8" w:history="1">
+      <w:hyperlink r:id="rId7" w:history="1">
         <w:r>
           <w:rPr>
             <w:rStyle w:val="Hyperlink"/>
@@ -96,26 +116,15 @@
     </w:p>
     <w:p>
       <w:pPr>
-        <w:jc w:val="right"/>
-        <w:rPr>
-          <w:sz w:val="28"/>
-          <w:szCs w:val="28"/>
-          <w:u w:val="single"/>
-        </w:rPr>
-      </w:pPr>
-      <w:r>
-        <w:rPr>
-          <w:sz w:val="28"/>
-          <w:szCs w:val="28"/>
-          <w:highlight w:val="yellow"/>
-          <w:u w:val="single"/>
-        </w:rPr>
-        <w:t>FTP link:</w:t>
-      </w:r>
-    </w:p>
-    <w:p>
-      <w:pPr>
-        <w:rPr>
+        <w:rPr>
+          <w:sz w:val="28"/>
+          <w:szCs w:val="28"/>
+          <w:rtl/>
+        </w:rPr>
+      </w:pPr>
+      <w:r>
+        <w:rPr>
+          <w:rFonts w:hint="cs"/>
           <w:b/>
           <w:bCs/>
           <w:sz w:val="28"/>
@@ -123,23 +132,12 @@
           <w:u w:val="single"/>
           <w:rtl/>
         </w:rPr>
-      </w:pPr>
-      <w:r>
-        <w:rPr>
-          <w:rFonts w:hint="cs"/>
-          <w:b/>
-          <w:bCs/>
-          <w:sz w:val="28"/>
-          <w:szCs w:val="28"/>
-          <w:u w:val="single"/>
-          <w:rtl/>
-        </w:rPr>
         <w:t>חלק א':</w:t>
       </w:r>
     </w:p>
     <w:p>
       <w:pPr>
-        <w:pStyle w:val="a9"/>
+        <w:pStyle w:val="ListParagraph"/>
         <w:numPr>
           <w:ilvl w:val="0"/>
           <w:numId w:val="1"/>
@@ -210,7 +208,7 @@
                     </pic:cNvPicPr>
                   </pic:nvPicPr>
                   <pic:blipFill>
-                    <a:blip r:embed="rId9">
+                    <a:blip r:embed="rId8">
                       <a:extLst>
                         <a:ext uri="{28A0092B-C50C-407E-A947-70E740481C1C}">
                           <a14:useLocalDpi xmlns:a14="http://schemas.microsoft.com/office/drawing/2010/main" val="0"/>
@@ -273,7 +271,7 @@
                     </pic:cNvPicPr>
                   </pic:nvPicPr>
                   <pic:blipFill>
-                    <a:blip r:embed="rId10">
+                    <a:blip r:embed="rId9">
                       <a:extLst>
                         <a:ext uri="{28A0092B-C50C-407E-A947-70E740481C1C}">
                           <a14:useLocalDpi xmlns:a14="http://schemas.microsoft.com/office/drawing/2010/main" val="0"/>
@@ -368,7 +366,7 @@
                     </pic:cNvPicPr>
                   </pic:nvPicPr>
                   <pic:blipFill>
-                    <a:blip r:embed="rId11">
+                    <a:blip r:embed="rId10">
                       <a:extLst>
                         <a:ext uri="{28A0092B-C50C-407E-A947-70E740481C1C}">
                           <a14:useLocalDpi xmlns:a14="http://schemas.microsoft.com/office/drawing/2010/main" val="0"/>
@@ -428,7 +426,7 @@
     </w:p>
     <w:p>
       <w:pPr>
-        <w:pStyle w:val="a9"/>
+        <w:pStyle w:val="ListParagraph"/>
         <w:numPr>
           <w:ilvl w:val="0"/>
           <w:numId w:val="1"/>
@@ -837,7 +835,7 @@
                     <pic:cNvPicPr/>
                   </pic:nvPicPr>
                   <pic:blipFill>
-                    <a:blip r:embed="rId12">
+                    <a:blip r:embed="rId11">
                       <a:extLst>
                         <a:ext uri="{28A0092B-C50C-407E-A947-70E740481C1C}">
                           <a14:useLocalDpi xmlns:a14="http://schemas.microsoft.com/office/drawing/2010/main" val="0"/>
@@ -904,7 +902,7 @@
     </w:p>
     <w:p>
       <w:pPr>
-        <w:pStyle w:val="a9"/>
+        <w:pStyle w:val="ListParagraph"/>
         <w:numPr>
           <w:ilvl w:val="0"/>
           <w:numId w:val="1"/>
@@ -929,7 +927,7 @@
     </w:p>
     <w:p>
       <w:pPr>
-        <w:pStyle w:val="a9"/>
+        <w:pStyle w:val="ListParagraph"/>
         <w:rPr>
           <w:sz w:val="28"/>
           <w:szCs w:val="28"/>
@@ -1073,7 +1071,7 @@
                     <pic:cNvPicPr/>
                   </pic:nvPicPr>
                   <pic:blipFill>
-                    <a:blip r:embed="rId13">
+                    <a:blip r:embed="rId12">
                       <a:extLst>
                         <a:ext uri="{28A0092B-C50C-407E-A947-70E740481C1C}">
                           <a14:useLocalDpi xmlns:a14="http://schemas.microsoft.com/office/drawing/2010/main" val="0"/>
@@ -1221,7 +1219,6 @@
     <w:p>
       <w:pPr>
         <w:rPr>
-          <w:rFonts w:hint="cs"/>
           <w:rtl/>
         </w:rPr>
       </w:pPr>
@@ -1245,7 +1242,7 @@
                     <pic:cNvPicPr/>
                   </pic:nvPicPr>
                   <pic:blipFill>
-                    <a:blip r:embed="rId14">
+                    <a:blip r:embed="rId13">
                       <a:extLst>
                         <a:ext uri="{28A0092B-C50C-407E-A947-70E740481C1C}">
                           <a14:useLocalDpi xmlns:a14="http://schemas.microsoft.com/office/drawing/2010/main" val="0"/>
@@ -1363,7 +1360,7 @@
                     <pic:cNvPicPr/>
                   </pic:nvPicPr>
                   <pic:blipFill>
-                    <a:blip r:embed="rId15">
+                    <a:blip r:embed="rId14">
                       <a:extLst>
                         <a:ext uri="{28A0092B-C50C-407E-A947-70E740481C1C}">
                           <a14:useLocalDpi xmlns:a14="http://schemas.microsoft.com/office/drawing/2010/main" val="0"/>
@@ -1389,50 +1386,290 @@
           </wp:inline>
         </w:drawing>
       </w:r>
+    </w:p>
+    <w:p>
+      <w:pPr>
+        <w:pStyle w:val="ListParagraph"/>
+        <w:rPr>
+          <w:sz w:val="28"/>
+          <w:szCs w:val="28"/>
+          <w:u w:val="single"/>
+          <w:rtl/>
+        </w:rPr>
+      </w:pPr>
+    </w:p>
+    <w:p>
+      <w:pPr>
+        <w:pStyle w:val="ListParagraph"/>
+        <w:rPr>
+          <w:sz w:val="28"/>
+          <w:szCs w:val="28"/>
+          <w:u w:val="single"/>
+          <w:rtl/>
+        </w:rPr>
+      </w:pPr>
+      <w:r>
+        <w:rPr>
+          <w:rFonts w:hint="cs"/>
+          <w:sz w:val="28"/>
+          <w:szCs w:val="28"/>
+          <w:u w:val="single"/>
+          <w:rtl/>
+        </w:rPr>
+        <w:t>הערות בנוגע לחלק ב':</w:t>
+      </w:r>
+    </w:p>
+    <w:p>
+      <w:pPr>
+        <w:pStyle w:val="ListParagraph"/>
+        <w:numPr>
+          <w:ilvl w:val="0"/>
+          <w:numId w:val="2"/>
+        </w:numPr>
+        <w:rPr>
+          <w:sz w:val="28"/>
+          <w:szCs w:val="28"/>
+        </w:rPr>
+      </w:pPr>
+      <w:r>
+        <w:rPr>
+          <w:rFonts w:hint="cs"/>
+          <w:sz w:val="28"/>
+          <w:szCs w:val="28"/>
+          <w:rtl/>
+        </w:rPr>
+        <w:t xml:space="preserve">בתקיית </w:t>
+      </w:r>
+      <w:r>
+        <w:rPr>
+          <w:sz w:val="28"/>
+          <w:szCs w:val="28"/>
+        </w:rPr>
+        <w:t>SQL-Queries</w:t>
+      </w:r>
+      <w:r>
+        <w:rPr>
+          <w:rFonts w:hint="cs"/>
+          <w:sz w:val="28"/>
+          <w:szCs w:val="28"/>
+          <w:rtl/>
+        </w:rPr>
+        <w:t>:</w:t>
+      </w:r>
+      <w:r>
+        <w:rPr>
+          <w:sz w:val="28"/>
+          <w:szCs w:val="28"/>
+          <w:rtl/>
+        </w:rPr>
+        <w:br/>
+      </w:r>
+      <w:proofErr w:type="spellStart"/>
+      <w:r>
+        <w:rPr>
+          <w:sz w:val="28"/>
+          <w:szCs w:val="28"/>
+        </w:rPr>
+        <w:t>initTables</w:t>
+      </w:r>
+      <w:r>
+        <w:rPr>
+          <w:sz w:val="28"/>
+          <w:szCs w:val="28"/>
+        </w:rPr>
+        <w:t>.sql</w:t>
+      </w:r>
+      <w:proofErr w:type="spellEnd"/>
+      <w:r>
+        <w:rPr>
+          <w:rFonts w:hint="cs"/>
+          <w:sz w:val="28"/>
+          <w:szCs w:val="28"/>
+          <w:rtl/>
+        </w:rPr>
+        <w:t xml:space="preserve"> </w:t>
+      </w:r>
+      <w:r>
+        <w:rPr>
+          <w:sz w:val="28"/>
+          <w:szCs w:val="28"/>
+          <w:rtl/>
+        </w:rPr>
+        <w:t>–</w:t>
+      </w:r>
+      <w:r>
+        <w:rPr>
+          <w:rFonts w:hint="cs"/>
+          <w:sz w:val="28"/>
+          <w:szCs w:val="28"/>
+          <w:rtl/>
+        </w:rPr>
+        <w:t xml:space="preserve"> סקריפט המכיל את הקוד ליצירת הטבלאות הקיימות בבסיס הנתונים.</w:t>
+      </w:r>
+    </w:p>
+    <w:p>
+      <w:pPr>
+        <w:pStyle w:val="ListParagraph"/>
+        <w:ind w:left="1080"/>
+        <w:rPr>
+          <w:sz w:val="28"/>
+          <w:szCs w:val="28"/>
+          <w:rtl/>
+        </w:rPr>
+      </w:pPr>
+      <w:proofErr w:type="spellStart"/>
+      <w:r>
+        <w:rPr>
+          <w:sz w:val="28"/>
+          <w:szCs w:val="28"/>
+        </w:rPr>
+        <w:t>fictiveDataQuery</w:t>
+      </w:r>
+      <w:r>
+        <w:rPr>
+          <w:sz w:val="28"/>
+          <w:szCs w:val="28"/>
+        </w:rPr>
+        <w:t>.sql</w:t>
+      </w:r>
+      <w:proofErr w:type="spellEnd"/>
+      <w:r>
+        <w:rPr>
+          <w:rFonts w:hint="cs"/>
+          <w:sz w:val="28"/>
+          <w:szCs w:val="28"/>
+          <w:rtl/>
+        </w:rPr>
+        <w:t xml:space="preserve"> </w:t>
+      </w:r>
+      <w:r>
+        <w:rPr>
+          <w:sz w:val="28"/>
+          <w:szCs w:val="28"/>
+          <w:rtl/>
+        </w:rPr>
+        <w:t>–</w:t>
+      </w:r>
+      <w:r>
+        <w:rPr>
+          <w:rFonts w:hint="cs"/>
+          <w:sz w:val="28"/>
+          <w:szCs w:val="28"/>
+          <w:rtl/>
+        </w:rPr>
+        <w:t xml:space="preserve"> סקריפט להכנסת מידע פיקטיבי (בסדר נכון) לבסיס הנתונים.</w:t>
+      </w:r>
+    </w:p>
+    <w:p>
+      <w:pPr>
+        <w:pStyle w:val="ListParagraph"/>
+        <w:ind w:left="1080"/>
+        <w:rPr>
+          <w:sz w:val="28"/>
+          <w:szCs w:val="28"/>
+          <w:rtl/>
+        </w:rPr>
+      </w:pPr>
+      <w:proofErr w:type="spellStart"/>
+      <w:r>
+        <w:rPr>
+          <w:sz w:val="28"/>
+          <w:szCs w:val="28"/>
+        </w:rPr>
+        <w:t>clearTables</w:t>
+      </w:r>
+      <w:r>
+        <w:rPr>
+          <w:sz w:val="28"/>
+          <w:szCs w:val="28"/>
+        </w:rPr>
+        <w:t>.sql</w:t>
+      </w:r>
+      <w:proofErr w:type="spellEnd"/>
+      <w:r>
+        <w:rPr>
+          <w:rFonts w:hint="cs"/>
+          <w:sz w:val="28"/>
+          <w:szCs w:val="28"/>
+          <w:rtl/>
+        </w:rPr>
+        <w:t xml:space="preserve"> </w:t>
+      </w:r>
+      <w:r>
+        <w:rPr>
+          <w:sz w:val="28"/>
+          <w:szCs w:val="28"/>
+          <w:rtl/>
+        </w:rPr>
+        <w:t>–</w:t>
+      </w:r>
+      <w:r>
+        <w:rPr>
+          <w:rFonts w:hint="cs"/>
+          <w:sz w:val="28"/>
+          <w:szCs w:val="28"/>
+          <w:rtl/>
+        </w:rPr>
+        <w:t xml:space="preserve"> סקריפט לניקוי הטבלאות ממידע (בסדר נכון).</w:t>
+      </w:r>
+      <w:r>
+        <w:rPr>
+          <w:sz w:val="28"/>
+          <w:szCs w:val="28"/>
+          <w:rtl/>
+        </w:rPr>
+        <w:br/>
+      </w:r>
+    </w:p>
+    <w:p>
+      <w:pPr>
+        <w:pStyle w:val="ListParagraph"/>
+        <w:numPr>
+          <w:ilvl w:val="0"/>
+          <w:numId w:val="2"/>
+        </w:numPr>
+        <w:rPr>
+          <w:sz w:val="28"/>
+          <w:szCs w:val="28"/>
+        </w:rPr>
+      </w:pPr>
+      <w:r>
+        <w:rPr>
+          <w:rFonts w:hint="cs"/>
+          <w:sz w:val="28"/>
+          <w:szCs w:val="28"/>
+          <w:rtl/>
+        </w:rPr>
+        <w:t>על מנת להריץ את הטסטים יש להפעיל את הקובץ הבא:</w:t>
+      </w:r>
+      <w:r>
+        <w:rPr>
+          <w:sz w:val="28"/>
+          <w:szCs w:val="28"/>
+          <w:rtl/>
+        </w:rPr>
+        <w:br/>
+      </w:r>
+      <w:r>
+        <w:rPr>
+          <w:sz w:val="28"/>
+          <w:szCs w:val="28"/>
+        </w:rPr>
+        <w:t>Coupons\NUnit-2.6.4\bin\nunit</w:t>
+      </w:r>
       <w:bookmarkStart w:id="0" w:name="_GoBack"/>
       <w:bookmarkEnd w:id="0"/>
-    </w:p>
-    <w:p>
-      <w:pPr>
-        <w:pStyle w:val="a9"/>
-        <w:rPr>
-          <w:sz w:val="28"/>
-          <w:szCs w:val="28"/>
-          <w:u w:val="single"/>
-          <w:rtl/>
-        </w:rPr>
-      </w:pPr>
-    </w:p>
-    <w:p>
-      <w:pPr>
-        <w:pStyle w:val="a9"/>
-        <w:rPr>
-          <w:sz w:val="28"/>
-          <w:szCs w:val="28"/>
-          <w:u w:val="single"/>
-          <w:rtl/>
-        </w:rPr>
-      </w:pPr>
-    </w:p>
-    <w:p>
-      <w:pPr>
-        <w:pStyle w:val="a9"/>
-        <w:rPr>
-          <w:sz w:val="28"/>
-          <w:szCs w:val="28"/>
-          <w:u w:val="single"/>
-          <w:rtl/>
-        </w:rPr>
-      </w:pPr>
-    </w:p>
-    <w:p>
-      <w:pPr>
-        <w:bidi w:val="0"/>
-      </w:pPr>
+      <w:r>
+        <w:rPr>
+          <w:sz w:val="28"/>
+          <w:szCs w:val="28"/>
+        </w:rPr>
+        <w:t>-x86.exe</w:t>
+      </w:r>
     </w:p>
     <w:p/>
     <w:sectPr>
-      <w:headerReference w:type="default" r:id="rId16"/>
+      <w:headerReference w:type="default" r:id="rId15"/>
       <w:pgSz w:w="11906" w:h="16838"/>
       <w:pgMar w:top="720" w:right="720" w:bottom="720" w:left="720" w:header="708" w:footer="708" w:gutter="0"/>
       <w:cols w:space="708"/>
@@ -1445,7 +1682,7 @@
 </file>
 
 <file path=word/endnotes.xml><?xml version="1.0" encoding="utf-8"?>
-<w:endnotes xmlns:wpc="http://schemas.microsoft.com/office/word/2010/wordprocessingCanvas" xmlns:mc="http://schemas.openxmlformats.org/markup-compatibility/2006" xmlns:o="urn:schemas-microsoft-com:office:office" xmlns:r="http://schemas.openxmlformats.org/officeDocument/2006/relationships" xmlns:m="http://schemas.openxmlformats.org/officeDocument/2006/math" xmlns:v="urn:schemas-microsoft-com:vml" xmlns:wp14="http://schemas.microsoft.com/office/word/2010/wordprocessingDrawing" xmlns:wp="http://schemas.openxmlformats.org/drawingml/2006/wordprocessingDrawing" xmlns:w10="urn:schemas-microsoft-com:office:word" xmlns:w="http://schemas.openxmlformats.org/wordprocessingml/2006/main" xmlns:w14="http://schemas.microsoft.com/office/word/2010/wordml" xmlns:wpg="http://schemas.microsoft.com/office/word/2010/wordprocessingGroup" xmlns:wpi="http://schemas.microsoft.com/office/word/2010/wordprocessingInk" xmlns:wne="http://schemas.microsoft.com/office/word/2006/wordml" xmlns:wps="http://schemas.microsoft.com/office/word/2010/wordprocessingShape" mc:Ignorable="w14 wp14">
+<w:endnotes xmlns:wpc="http://schemas.microsoft.com/office/word/2010/wordprocessingCanvas" xmlns:mc="http://schemas.openxmlformats.org/markup-compatibility/2006" xmlns:o="urn:schemas-microsoft-com:office:office" xmlns:r="http://schemas.openxmlformats.org/officeDocument/2006/relationships" xmlns:m="http://schemas.openxmlformats.org/officeDocument/2006/math" xmlns:v="urn:schemas-microsoft-com:vml" xmlns:wp14="http://schemas.microsoft.com/office/word/2010/wordprocessingDrawing" xmlns:wp="http://schemas.openxmlformats.org/drawingml/2006/wordprocessingDrawing" xmlns:w10="urn:schemas-microsoft-com:office:word" xmlns:w="http://schemas.openxmlformats.org/wordprocessingml/2006/main" xmlns:w14="http://schemas.microsoft.com/office/word/2010/wordml" xmlns:w15="http://schemas.microsoft.com/office/word/2012/wordml" xmlns:wpg="http://schemas.microsoft.com/office/word/2010/wordprocessingGroup" xmlns:wpi="http://schemas.microsoft.com/office/word/2010/wordprocessingInk" xmlns:wne="http://schemas.microsoft.com/office/word/2006/wordml" xmlns:wps="http://schemas.microsoft.com/office/word/2010/wordprocessingShape" mc:Ignorable="w14 w15 wp14">
   <w:endnote w:type="separator" w:id="-1">
     <w:p>
       <w:pPr>
@@ -1470,7 +1707,7 @@
 </file>
 
 <file path=word/footnotes.xml><?xml version="1.0" encoding="utf-8"?>
-<w:footnotes xmlns:wpc="http://schemas.microsoft.com/office/word/2010/wordprocessingCanvas" xmlns:mc="http://schemas.openxmlformats.org/markup-compatibility/2006" xmlns:o="urn:schemas-microsoft-com:office:office" xmlns:r="http://schemas.openxmlformats.org/officeDocument/2006/relationships" xmlns:m="http://schemas.openxmlformats.org/officeDocument/2006/math" xmlns:v="urn:schemas-microsoft-com:vml" xmlns:wp14="http://schemas.microsoft.com/office/word/2010/wordprocessingDrawing" xmlns:wp="http://schemas.openxmlformats.org/drawingml/2006/wordprocessingDrawing" xmlns:w10="urn:schemas-microsoft-com:office:word" xmlns:w="http://schemas.openxmlformats.org/wordprocessingml/2006/main" xmlns:w14="http://schemas.microsoft.com/office/word/2010/wordml" xmlns:wpg="http://schemas.microsoft.com/office/word/2010/wordprocessingGroup" xmlns:wpi="http://schemas.microsoft.com/office/word/2010/wordprocessingInk" xmlns:wne="http://schemas.microsoft.com/office/word/2006/wordml" xmlns:wps="http://schemas.microsoft.com/office/word/2010/wordprocessingShape" mc:Ignorable="w14 wp14">
+<w:footnotes xmlns:wpc="http://schemas.microsoft.com/office/word/2010/wordprocessingCanvas" xmlns:mc="http://schemas.openxmlformats.org/markup-compatibility/2006" xmlns:o="urn:schemas-microsoft-com:office:office" xmlns:r="http://schemas.openxmlformats.org/officeDocument/2006/relationships" xmlns:m="http://schemas.openxmlformats.org/officeDocument/2006/math" xmlns:v="urn:schemas-microsoft-com:vml" xmlns:wp14="http://schemas.microsoft.com/office/word/2010/wordprocessingDrawing" xmlns:wp="http://schemas.openxmlformats.org/drawingml/2006/wordprocessingDrawing" xmlns:w10="urn:schemas-microsoft-com:office:word" xmlns:w="http://schemas.openxmlformats.org/wordprocessingml/2006/main" xmlns:w14="http://schemas.microsoft.com/office/word/2010/wordml" xmlns:w15="http://schemas.microsoft.com/office/word/2012/wordml" xmlns:wpg="http://schemas.microsoft.com/office/word/2010/wordprocessingGroup" xmlns:wpi="http://schemas.microsoft.com/office/word/2010/wordprocessingInk" xmlns:wne="http://schemas.microsoft.com/office/word/2006/wordml" xmlns:wps="http://schemas.microsoft.com/office/word/2010/wordprocessingShape" mc:Ignorable="w14 w15 wp14">
   <w:footnote w:type="separator" w:id="-1">
     <w:p>
       <w:pPr>
@@ -1495,10 +1732,10 @@
 </file>
 
 <file path=word/header1.xml><?xml version="1.0" encoding="utf-8"?>
-<w:hdr xmlns:wpc="http://schemas.microsoft.com/office/word/2010/wordprocessingCanvas" xmlns:mc="http://schemas.openxmlformats.org/markup-compatibility/2006" xmlns:o="urn:schemas-microsoft-com:office:office" xmlns:r="http://schemas.openxmlformats.org/officeDocument/2006/relationships" xmlns:m="http://schemas.openxmlformats.org/officeDocument/2006/math" xmlns:v="urn:schemas-microsoft-com:vml" xmlns:wp14="http://schemas.microsoft.com/office/word/2010/wordprocessingDrawing" xmlns:wp="http://schemas.openxmlformats.org/drawingml/2006/wordprocessingDrawing" xmlns:w10="urn:schemas-microsoft-com:office:word" xmlns:w="http://schemas.openxmlformats.org/wordprocessingml/2006/main" xmlns:w14="http://schemas.microsoft.com/office/word/2010/wordml" xmlns:wpg="http://schemas.microsoft.com/office/word/2010/wordprocessingGroup" xmlns:wpi="http://schemas.microsoft.com/office/word/2010/wordprocessingInk" xmlns:wne="http://schemas.microsoft.com/office/word/2006/wordml" xmlns:wps="http://schemas.microsoft.com/office/word/2010/wordprocessingShape" mc:Ignorable="w14 wp14">
+<w:hdr xmlns:wpc="http://schemas.microsoft.com/office/word/2010/wordprocessingCanvas" xmlns:mc="http://schemas.openxmlformats.org/markup-compatibility/2006" xmlns:o="urn:schemas-microsoft-com:office:office" xmlns:r="http://schemas.openxmlformats.org/officeDocument/2006/relationships" xmlns:m="http://schemas.openxmlformats.org/officeDocument/2006/math" xmlns:v="urn:schemas-microsoft-com:vml" xmlns:wp14="http://schemas.microsoft.com/office/word/2010/wordprocessingDrawing" xmlns:wp="http://schemas.openxmlformats.org/drawingml/2006/wordprocessingDrawing" xmlns:w10="urn:schemas-microsoft-com:office:word" xmlns:w="http://schemas.openxmlformats.org/wordprocessingml/2006/main" xmlns:w14="http://schemas.microsoft.com/office/word/2010/wordml" xmlns:w15="http://schemas.microsoft.com/office/word/2012/wordml" xmlns:wpg="http://schemas.microsoft.com/office/word/2010/wordprocessingGroup" xmlns:wpi="http://schemas.microsoft.com/office/word/2010/wordprocessingInk" xmlns:wne="http://schemas.microsoft.com/office/word/2006/wordml" xmlns:wps="http://schemas.microsoft.com/office/word/2010/wordprocessingShape" mc:Ignorable="w14 w15 wp14">
   <w:tbl>
     <w:tblPr>
-      <w:tblStyle w:val="aa"/>
+      <w:tblStyle w:val="TableGrid"/>
       <w:bidiVisual/>
       <w:tblW w:w="0" w:type="auto"/>
       <w:tblInd w:w="5320" w:type="dxa"/>
@@ -1526,7 +1763,7 @@
         </w:tcPr>
         <w:p>
           <w:pPr>
-            <w:pStyle w:val="a5"/>
+            <w:pStyle w:val="Header"/>
           </w:pPr>
           <w:r>
             <w:rPr>
@@ -1538,7 +1775,7 @@
         </w:p>
         <w:p>
           <w:pPr>
-            <w:pStyle w:val="a5"/>
+            <w:pStyle w:val="Header"/>
             <w:rPr>
               <w:rtl/>
             </w:rPr>
@@ -1558,7 +1795,7 @@
         </w:tcPr>
         <w:p>
           <w:pPr>
-            <w:pStyle w:val="a5"/>
+            <w:pStyle w:val="Header"/>
             <w:rPr>
               <w:rtl/>
             </w:rPr>
@@ -1573,7 +1810,7 @@
         </w:p>
         <w:p>
           <w:pPr>
-            <w:pStyle w:val="a5"/>
+            <w:pStyle w:val="Header"/>
             <w:rPr>
               <w:rtl/>
             </w:rPr>
@@ -1591,7 +1828,7 @@
   </w:tbl>
   <w:p>
     <w:pPr>
-      <w:pStyle w:val="a5"/>
+      <w:pStyle w:val="Header"/>
       <w:rPr>
         <w:rtl/>
       </w:rPr>
@@ -1601,7 +1838,7 @@
 </file>
 
 <file path=word/numbering.xml><?xml version="1.0" encoding="utf-8"?>
-<w:numbering xmlns:wpc="http://schemas.microsoft.com/office/word/2010/wordprocessingCanvas" xmlns:mc="http://schemas.openxmlformats.org/markup-compatibility/2006" xmlns:o="urn:schemas-microsoft-com:office:office" xmlns:r="http://schemas.openxmlformats.org/officeDocument/2006/relationships" xmlns:m="http://schemas.openxmlformats.org/officeDocument/2006/math" xmlns:v="urn:schemas-microsoft-com:vml" xmlns:wp14="http://schemas.microsoft.com/office/word/2010/wordprocessingDrawing" xmlns:wp="http://schemas.openxmlformats.org/drawingml/2006/wordprocessingDrawing" xmlns:w10="urn:schemas-microsoft-com:office:word" xmlns:w="http://schemas.openxmlformats.org/wordprocessingml/2006/main" xmlns:w14="http://schemas.microsoft.com/office/word/2010/wordml" xmlns:wpg="http://schemas.microsoft.com/office/word/2010/wordprocessingGroup" xmlns:wpi="http://schemas.microsoft.com/office/word/2010/wordprocessingInk" xmlns:wne="http://schemas.microsoft.com/office/word/2006/wordml" xmlns:wps="http://schemas.microsoft.com/office/word/2010/wordprocessingShape" mc:Ignorable="w14 wp14">
+<w:numbering xmlns:wpc="http://schemas.microsoft.com/office/word/2010/wordprocessingCanvas" xmlns:mc="http://schemas.openxmlformats.org/markup-compatibility/2006" xmlns:o="urn:schemas-microsoft-com:office:office" xmlns:r="http://schemas.openxmlformats.org/officeDocument/2006/relationships" xmlns:m="http://schemas.openxmlformats.org/officeDocument/2006/math" xmlns:v="urn:schemas-microsoft-com:vml" xmlns:wp14="http://schemas.microsoft.com/office/word/2010/wordprocessingDrawing" xmlns:wp="http://schemas.openxmlformats.org/drawingml/2006/wordprocessingDrawing" xmlns:w10="urn:schemas-microsoft-com:office:word" xmlns:w="http://schemas.openxmlformats.org/wordprocessingml/2006/main" xmlns:w14="http://schemas.microsoft.com/office/word/2010/wordml" xmlns:w15="http://schemas.microsoft.com/office/word/2012/wordml" xmlns:wpg="http://schemas.microsoft.com/office/word/2010/wordprocessingGroup" xmlns:wpi="http://schemas.microsoft.com/office/word/2010/wordprocessingInk" xmlns:wne="http://schemas.microsoft.com/office/word/2006/wordml" xmlns:wps="http://schemas.microsoft.com/office/word/2010/wordprocessingShape" mc:Ignorable="w14 w15 wp14">
   <w:abstractNum w:abstractNumId="0">
     <w:nsid w:val="355D6388"/>
     <w:multiLevelType w:val="hybridMultilevel"/>
@@ -1691,14 +1928,106 @@
       </w:pPr>
     </w:lvl>
   </w:abstractNum>
+  <w:abstractNum w:abstractNumId="1">
+    <w:nsid w:val="656A6CE4"/>
+    <w:multiLevelType w:val="hybridMultilevel"/>
+    <w:tmpl w:val="D81C5924"/>
+    <w:lvl w:ilvl="0" w:tplc="ADFAD048">
+      <w:start w:val="1"/>
+      <w:numFmt w:val="decimal"/>
+      <w:lvlText w:val="%1."/>
+      <w:lvlJc w:val="left"/>
+      <w:pPr>
+        <w:ind w:left="1080" w:hanging="360"/>
+      </w:pPr>
+      <w:rPr>
+        <w:rFonts w:hint="default"/>
+      </w:rPr>
+    </w:lvl>
+    <w:lvl w:ilvl="1" w:tplc="04090019" w:tentative="1">
+      <w:start w:val="1"/>
+      <w:numFmt w:val="lowerLetter"/>
+      <w:lvlText w:val="%2."/>
+      <w:lvlJc w:val="left"/>
+      <w:pPr>
+        <w:ind w:left="1800" w:hanging="360"/>
+      </w:pPr>
+    </w:lvl>
+    <w:lvl w:ilvl="2" w:tplc="0409001B" w:tentative="1">
+      <w:start w:val="1"/>
+      <w:numFmt w:val="lowerRoman"/>
+      <w:lvlText w:val="%3."/>
+      <w:lvlJc w:val="right"/>
+      <w:pPr>
+        <w:ind w:left="2520" w:hanging="180"/>
+      </w:pPr>
+    </w:lvl>
+    <w:lvl w:ilvl="3" w:tplc="0409000F" w:tentative="1">
+      <w:start w:val="1"/>
+      <w:numFmt w:val="decimal"/>
+      <w:lvlText w:val="%4."/>
+      <w:lvlJc w:val="left"/>
+      <w:pPr>
+        <w:ind w:left="3240" w:hanging="360"/>
+      </w:pPr>
+    </w:lvl>
+    <w:lvl w:ilvl="4" w:tplc="04090019" w:tentative="1">
+      <w:start w:val="1"/>
+      <w:numFmt w:val="lowerLetter"/>
+      <w:lvlText w:val="%5."/>
+      <w:lvlJc w:val="left"/>
+      <w:pPr>
+        <w:ind w:left="3960" w:hanging="360"/>
+      </w:pPr>
+    </w:lvl>
+    <w:lvl w:ilvl="5" w:tplc="0409001B" w:tentative="1">
+      <w:start w:val="1"/>
+      <w:numFmt w:val="lowerRoman"/>
+      <w:lvlText w:val="%6."/>
+      <w:lvlJc w:val="right"/>
+      <w:pPr>
+        <w:ind w:left="4680" w:hanging="180"/>
+      </w:pPr>
+    </w:lvl>
+    <w:lvl w:ilvl="6" w:tplc="0409000F" w:tentative="1">
+      <w:start w:val="1"/>
+      <w:numFmt w:val="decimal"/>
+      <w:lvlText w:val="%7."/>
+      <w:lvlJc w:val="left"/>
+      <w:pPr>
+        <w:ind w:left="5400" w:hanging="360"/>
+      </w:pPr>
+    </w:lvl>
+    <w:lvl w:ilvl="7" w:tplc="04090019" w:tentative="1">
+      <w:start w:val="1"/>
+      <w:numFmt w:val="lowerLetter"/>
+      <w:lvlText w:val="%8."/>
+      <w:lvlJc w:val="left"/>
+      <w:pPr>
+        <w:ind w:left="6120" w:hanging="360"/>
+      </w:pPr>
+    </w:lvl>
+    <w:lvl w:ilvl="8" w:tplc="0409001B" w:tentative="1">
+      <w:start w:val="1"/>
+      <w:numFmt w:val="lowerRoman"/>
+      <w:lvlText w:val="%9."/>
+      <w:lvlJc w:val="right"/>
+      <w:pPr>
+        <w:ind w:left="6840" w:hanging="180"/>
+      </w:pPr>
+    </w:lvl>
+  </w:abstractNum>
   <w:num w:numId="1">
     <w:abstractNumId w:val="0"/>
+  </w:num>
+  <w:num w:numId="2">
+    <w:abstractNumId w:val="1"/>
   </w:num>
 </w:numbering>
 </file>
 
 <file path=word/styles.xml><?xml version="1.0" encoding="utf-8"?>
-<w:styles xmlns:mc="http://schemas.openxmlformats.org/markup-compatibility/2006" xmlns:r="http://schemas.openxmlformats.org/officeDocument/2006/relationships" xmlns:w="http://schemas.openxmlformats.org/wordprocessingml/2006/main" xmlns:w14="http://schemas.microsoft.com/office/word/2010/wordml" mc:Ignorable="w14">
+<w:styles xmlns:mc="http://schemas.openxmlformats.org/markup-compatibility/2006" xmlns:r="http://schemas.openxmlformats.org/officeDocument/2006/relationships" xmlns:w="http://schemas.openxmlformats.org/wordprocessingml/2006/main" xmlns:w14="http://schemas.microsoft.com/office/word/2010/wordml" xmlns:w15="http://schemas.microsoft.com/office/word/2012/wordml" mc:Ignorable="w14 w15">
   <w:docDefaults>
     <w:rPrDefault>
       <w:rPr>
@@ -1714,159 +2043,393 @@
       </w:pPr>
     </w:pPrDefault>
   </w:docDefaults>
-  <w:latentStyles w:defLockedState="0" w:defUIPriority="99" w:defSemiHidden="1" w:defUnhideWhenUsed="1" w:defQFormat="0" w:count="267">
-    <w:lsdException w:name="Normal" w:semiHidden="0" w:uiPriority="0" w:unhideWhenUsed="0" w:qFormat="1"/>
-    <w:lsdException w:name="heading 1" w:semiHidden="0" w:uiPriority="9" w:unhideWhenUsed="0" w:qFormat="1"/>
-    <w:lsdException w:name="heading 2" w:uiPriority="9" w:qFormat="1"/>
-    <w:lsdException w:name="heading 3" w:uiPriority="9" w:qFormat="1"/>
-    <w:lsdException w:name="heading 4" w:uiPriority="9" w:qFormat="1"/>
-    <w:lsdException w:name="heading 5" w:uiPriority="9" w:qFormat="1"/>
-    <w:lsdException w:name="heading 6" w:uiPriority="9" w:qFormat="1"/>
-    <w:lsdException w:name="heading 7" w:uiPriority="9" w:qFormat="1"/>
-    <w:lsdException w:name="heading 8" w:uiPriority="9" w:qFormat="1"/>
-    <w:lsdException w:name="heading 9" w:uiPriority="9" w:qFormat="1"/>
-    <w:lsdException w:name="toc 1" w:uiPriority="39"/>
-    <w:lsdException w:name="toc 2" w:uiPriority="39"/>
-    <w:lsdException w:name="toc 3" w:uiPriority="39"/>
-    <w:lsdException w:name="toc 4" w:uiPriority="39"/>
-    <w:lsdException w:name="toc 5" w:uiPriority="39"/>
-    <w:lsdException w:name="toc 6" w:uiPriority="39"/>
-    <w:lsdException w:name="toc 7" w:uiPriority="39"/>
-    <w:lsdException w:name="toc 8" w:uiPriority="39"/>
-    <w:lsdException w:name="toc 9" w:uiPriority="39"/>
-    <w:lsdException w:name="caption" w:uiPriority="35" w:qFormat="1"/>
-    <w:lsdException w:name="Title" w:semiHidden="0" w:uiPriority="10" w:unhideWhenUsed="0" w:qFormat="1"/>
-    <w:lsdException w:name="Default Paragraph Font" w:uiPriority="1"/>
-    <w:lsdException w:name="Subtitle" w:semiHidden="0" w:uiPriority="11" w:unhideWhenUsed="0" w:qFormat="1"/>
-    <w:lsdException w:name="Strong" w:semiHidden="0" w:uiPriority="22" w:unhideWhenUsed="0" w:qFormat="1"/>
-    <w:lsdException w:name="Emphasis" w:semiHidden="0" w:uiPriority="20" w:unhideWhenUsed="0" w:qFormat="1"/>
-    <w:lsdException w:name="Table Grid" w:semiHidden="0" w:uiPriority="59" w:unhideWhenUsed="0"/>
-    <w:lsdException w:name="Placeholder Text" w:unhideWhenUsed="0"/>
-    <w:lsdException w:name="No Spacing" w:semiHidden="0" w:uiPriority="1" w:unhideWhenUsed="0" w:qFormat="1"/>
-    <w:lsdException w:name="Light Shading" w:semiHidden="0" w:uiPriority="60" w:unhideWhenUsed="0"/>
-    <w:lsdException w:name="Light List" w:semiHidden="0" w:uiPriority="61" w:unhideWhenUsed="0"/>
-    <w:lsdException w:name="Light Grid" w:semiHidden="0" w:uiPriority="62" w:unhideWhenUsed="0"/>
-    <w:lsdException w:name="Medium Shading 1" w:semiHidden="0" w:uiPriority="63" w:unhideWhenUsed="0"/>
-    <w:lsdException w:name="Medium Shading 2" w:semiHidden="0" w:uiPriority="64" w:unhideWhenUsed="0"/>
-    <w:lsdException w:name="Medium List 1" w:semiHidden="0" w:uiPriority="65" w:unhideWhenUsed="0"/>
-    <w:lsdException w:name="Medium List 2" w:semiHidden="0" w:uiPriority="66" w:unhideWhenUsed="0"/>
-    <w:lsdException w:name="Medium Grid 1" w:semiHidden="0" w:uiPriority="67" w:unhideWhenUsed="0"/>
-    <w:lsdException w:name="Medium Grid 2" w:semiHidden="0" w:uiPriority="68" w:unhideWhenUsed="0"/>
-    <w:lsdException w:name="Medium Grid 3" w:semiHidden="0" w:uiPriority="69" w:unhideWhenUsed="0"/>
-    <w:lsdException w:name="Dark List" w:semiHidden="0" w:uiPriority="70" w:unhideWhenUsed="0"/>
-    <w:lsdException w:name="Colorful Shading" w:semiHidden="0" w:uiPriority="71" w:unhideWhenUsed="0"/>
-    <w:lsdException w:name="Colorful List" w:semiHidden="0" w:uiPriority="72" w:unhideWhenUsed="0"/>
-    <w:lsdException w:name="Colorful Grid" w:semiHidden="0" w:uiPriority="73" w:unhideWhenUsed="0"/>
-    <w:lsdException w:name="Light Shading Accent 1" w:semiHidden="0" w:uiPriority="60" w:unhideWhenUsed="0"/>
-    <w:lsdException w:name="Light List Accent 1" w:semiHidden="0" w:uiPriority="61" w:unhideWhenUsed="0"/>
-    <w:lsdException w:name="Light Grid Accent 1" w:semiHidden="0" w:uiPriority="62" w:unhideWhenUsed="0"/>
-    <w:lsdException w:name="Medium Shading 1 Accent 1" w:semiHidden="0" w:uiPriority="63" w:unhideWhenUsed="0"/>
-    <w:lsdException w:name="Medium Shading 2 Accent 1" w:semiHidden="0" w:uiPriority="64" w:unhideWhenUsed="0"/>
-    <w:lsdException w:name="Medium List 1 Accent 1" w:semiHidden="0" w:uiPriority="65" w:unhideWhenUsed="0"/>
-    <w:lsdException w:name="Revision" w:unhideWhenUsed="0"/>
-    <w:lsdException w:name="List Paragraph" w:semiHidden="0" w:uiPriority="34" w:unhideWhenUsed="0" w:qFormat="1"/>
-    <w:lsdException w:name="Quote" w:semiHidden="0" w:uiPriority="29" w:unhideWhenUsed="0" w:qFormat="1"/>
-    <w:lsdException w:name="Intense Quote" w:semiHidden="0" w:uiPriority="30" w:unhideWhenUsed="0" w:qFormat="1"/>
-    <w:lsdException w:name="Medium List 2 Accent 1" w:semiHidden="0" w:uiPriority="66" w:unhideWhenUsed="0"/>
-    <w:lsdException w:name="Medium Grid 1 Accent 1" w:semiHidden="0" w:uiPriority="67" w:unhideWhenUsed="0"/>
-    <w:lsdException w:name="Medium Grid 2 Accent 1" w:semiHidden="0" w:uiPriority="68" w:unhideWhenUsed="0"/>
-    <w:lsdException w:name="Medium Grid 3 Accent 1" w:semiHidden="0" w:uiPriority="69" w:unhideWhenUsed="0"/>
-    <w:lsdException w:name="Dark List Accent 1" w:semiHidden="0" w:uiPriority="70" w:unhideWhenUsed="0"/>
-    <w:lsdException w:name="Colorful Shading Accent 1" w:semiHidden="0" w:uiPriority="71" w:unhideWhenUsed="0"/>
-    <w:lsdException w:name="Colorful List Accent 1" w:semiHidden="0" w:uiPriority="72" w:unhideWhenUsed="0"/>
-    <w:lsdException w:name="Colorful Grid Accent 1" w:semiHidden="0" w:uiPriority="73" w:unhideWhenUsed="0"/>
-    <w:lsdException w:name="Light Shading Accent 2" w:semiHidden="0" w:uiPriority="60" w:unhideWhenUsed="0"/>
-    <w:lsdException w:name="Light List Accent 2" w:semiHidden="0" w:uiPriority="61" w:unhideWhenUsed="0"/>
-    <w:lsdException w:name="Light Grid Accent 2" w:semiHidden="0" w:uiPriority="62" w:unhideWhenUsed="0"/>
-    <w:lsdException w:name="Medium Shading 1 Accent 2" w:semiHidden="0" w:uiPriority="63" w:unhideWhenUsed="0"/>
-    <w:lsdException w:name="Medium Shading 2 Accent 2" w:semiHidden="0" w:uiPriority="64" w:unhideWhenUsed="0"/>
-    <w:lsdException w:name="Medium List 1 Accent 2" w:semiHidden="0" w:uiPriority="65" w:unhideWhenUsed="0"/>
-    <w:lsdException w:name="Medium List 2 Accent 2" w:semiHidden="0" w:uiPriority="66" w:unhideWhenUsed="0"/>
-    <w:lsdException w:name="Medium Grid 1 Accent 2" w:semiHidden="0" w:uiPriority="67" w:unhideWhenUsed="0"/>
-    <w:lsdException w:name="Medium Grid 2 Accent 2" w:semiHidden="0" w:uiPriority="68" w:unhideWhenUsed="0"/>
-    <w:lsdException w:name="Medium Grid 3 Accent 2" w:semiHidden="0" w:uiPriority="69" w:unhideWhenUsed="0"/>
-    <w:lsdException w:name="Dark List Accent 2" w:semiHidden="0" w:uiPriority="70" w:unhideWhenUsed="0"/>
-    <w:lsdException w:name="Colorful Shading Accent 2" w:semiHidden="0" w:uiPriority="71" w:unhideWhenUsed="0"/>
-    <w:lsdException w:name="Colorful List Accent 2" w:semiHidden="0" w:uiPriority="72" w:unhideWhenUsed="0"/>
-    <w:lsdException w:name="Colorful Grid Accent 2" w:semiHidden="0" w:uiPriority="73" w:unhideWhenUsed="0"/>
-    <w:lsdException w:name="Light Shading Accent 3" w:semiHidden="0" w:uiPriority="60" w:unhideWhenUsed="0"/>
-    <w:lsdException w:name="Light List Accent 3" w:semiHidden="0" w:uiPriority="61" w:unhideWhenUsed="0"/>
-    <w:lsdException w:name="Light Grid Accent 3" w:semiHidden="0" w:uiPriority="62" w:unhideWhenUsed="0"/>
-    <w:lsdException w:name="Medium Shading 1 Accent 3" w:semiHidden="0" w:uiPriority="63" w:unhideWhenUsed="0"/>
-    <w:lsdException w:name="Medium Shading 2 Accent 3" w:semiHidden="0" w:uiPriority="64" w:unhideWhenUsed="0"/>
-    <w:lsdException w:name="Medium List 1 Accent 3" w:semiHidden="0" w:uiPriority="65" w:unhideWhenUsed="0"/>
-    <w:lsdException w:name="Medium List 2 Accent 3" w:semiHidden="0" w:uiPriority="66" w:unhideWhenUsed="0"/>
-    <w:lsdException w:name="Medium Grid 1 Accent 3" w:semiHidden="0" w:uiPriority="67" w:unhideWhenUsed="0"/>
-    <w:lsdException w:name="Medium Grid 2 Accent 3" w:semiHidden="0" w:uiPriority="68" w:unhideWhenUsed="0"/>
-    <w:lsdException w:name="Medium Grid 3 Accent 3" w:semiHidden="0" w:uiPriority="69" w:unhideWhenUsed="0"/>
-    <w:lsdException w:name="Dark List Accent 3" w:semiHidden="0" w:uiPriority="70" w:unhideWhenUsed="0"/>
-    <w:lsdException w:name="Colorful Shading Accent 3" w:semiHidden="0" w:uiPriority="71" w:unhideWhenUsed="0"/>
-    <w:lsdException w:name="Colorful List Accent 3" w:semiHidden="0" w:uiPriority="72" w:unhideWhenUsed="0"/>
-    <w:lsdException w:name="Colorful Grid Accent 3" w:semiHidden="0" w:uiPriority="73" w:unhideWhenUsed="0"/>
-    <w:lsdException w:name="Light Shading Accent 4" w:semiHidden="0" w:uiPriority="60" w:unhideWhenUsed="0"/>
-    <w:lsdException w:name="Light List Accent 4" w:semiHidden="0" w:uiPriority="61" w:unhideWhenUsed="0"/>
-    <w:lsdException w:name="Light Grid Accent 4" w:semiHidden="0" w:uiPriority="62" w:unhideWhenUsed="0"/>
-    <w:lsdException w:name="Medium Shading 1 Accent 4" w:semiHidden="0" w:uiPriority="63" w:unhideWhenUsed="0"/>
-    <w:lsdException w:name="Medium Shading 2 Accent 4" w:semiHidden="0" w:uiPriority="64" w:unhideWhenUsed="0"/>
-    <w:lsdException w:name="Medium List 1 Accent 4" w:semiHidden="0" w:uiPriority="65" w:unhideWhenUsed="0"/>
-    <w:lsdException w:name="Medium List 2 Accent 4" w:semiHidden="0" w:uiPriority="66" w:unhideWhenUsed="0"/>
-    <w:lsdException w:name="Medium Grid 1 Accent 4" w:semiHidden="0" w:uiPriority="67" w:unhideWhenUsed="0"/>
-    <w:lsdException w:name="Medium Grid 2 Accent 4" w:semiHidden="0" w:uiPriority="68" w:unhideWhenUsed="0"/>
-    <w:lsdException w:name="Medium Grid 3 Accent 4" w:semiHidden="0" w:uiPriority="69" w:unhideWhenUsed="0"/>
-    <w:lsdException w:name="Dark List Accent 4" w:semiHidden="0" w:uiPriority="70" w:unhideWhenUsed="0"/>
-    <w:lsdException w:name="Colorful Shading Accent 4" w:semiHidden="0" w:uiPriority="71" w:unhideWhenUsed="0"/>
-    <w:lsdException w:name="Colorful List Accent 4" w:semiHidden="0" w:uiPriority="72" w:unhideWhenUsed="0"/>
-    <w:lsdException w:name="Colorful Grid Accent 4" w:semiHidden="0" w:uiPriority="73" w:unhideWhenUsed="0"/>
-    <w:lsdException w:name="Light Shading Accent 5" w:semiHidden="0" w:uiPriority="60" w:unhideWhenUsed="0"/>
-    <w:lsdException w:name="Light List Accent 5" w:semiHidden="0" w:uiPriority="61" w:unhideWhenUsed="0"/>
-    <w:lsdException w:name="Light Grid Accent 5" w:semiHidden="0" w:uiPriority="62" w:unhideWhenUsed="0"/>
-    <w:lsdException w:name="Medium Shading 1 Accent 5" w:semiHidden="0" w:uiPriority="63" w:unhideWhenUsed="0"/>
-    <w:lsdException w:name="Medium Shading 2 Accent 5" w:semiHidden="0" w:uiPriority="64" w:unhideWhenUsed="0"/>
-    <w:lsdException w:name="Medium List 1 Accent 5" w:semiHidden="0" w:uiPriority="65" w:unhideWhenUsed="0"/>
-    <w:lsdException w:name="Medium List 2 Accent 5" w:semiHidden="0" w:uiPriority="66" w:unhideWhenUsed="0"/>
-    <w:lsdException w:name="Medium Grid 1 Accent 5" w:semiHidden="0" w:uiPriority="67" w:unhideWhenUsed="0"/>
-    <w:lsdException w:name="Medium Grid 2 Accent 5" w:semiHidden="0" w:uiPriority="68" w:unhideWhenUsed="0"/>
-    <w:lsdException w:name="Medium Grid 3 Accent 5" w:semiHidden="0" w:uiPriority="69" w:unhideWhenUsed="0"/>
-    <w:lsdException w:name="Dark List Accent 5" w:semiHidden="0" w:uiPriority="70" w:unhideWhenUsed="0"/>
-    <w:lsdException w:name="Colorful Shading Accent 5" w:semiHidden="0" w:uiPriority="71" w:unhideWhenUsed="0"/>
-    <w:lsdException w:name="Colorful List Accent 5" w:semiHidden="0" w:uiPriority="72" w:unhideWhenUsed="0"/>
-    <w:lsdException w:name="Colorful Grid Accent 5" w:semiHidden="0" w:uiPriority="73" w:unhideWhenUsed="0"/>
-    <w:lsdException w:name="Light Shading Accent 6" w:semiHidden="0" w:uiPriority="60" w:unhideWhenUsed="0"/>
-    <w:lsdException w:name="Light List Accent 6" w:semiHidden="0" w:uiPriority="61" w:unhideWhenUsed="0"/>
-    <w:lsdException w:name="Light Grid Accent 6" w:semiHidden="0" w:uiPriority="62" w:unhideWhenUsed="0"/>
-    <w:lsdException w:name="Medium Shading 1 Accent 6" w:semiHidden="0" w:uiPriority="63" w:unhideWhenUsed="0"/>
-    <w:lsdException w:name="Medium Shading 2 Accent 6" w:semiHidden="0" w:uiPriority="64" w:unhideWhenUsed="0"/>
-    <w:lsdException w:name="Medium List 1 Accent 6" w:semiHidden="0" w:uiPriority="65" w:unhideWhenUsed="0"/>
-    <w:lsdException w:name="Medium List 2 Accent 6" w:semiHidden="0" w:uiPriority="66" w:unhideWhenUsed="0"/>
-    <w:lsdException w:name="Medium Grid 1 Accent 6" w:semiHidden="0" w:uiPriority="67" w:unhideWhenUsed="0"/>
-    <w:lsdException w:name="Medium Grid 2 Accent 6" w:semiHidden="0" w:uiPriority="68" w:unhideWhenUsed="0"/>
-    <w:lsdException w:name="Medium Grid 3 Accent 6" w:semiHidden="0" w:uiPriority="69" w:unhideWhenUsed="0"/>
-    <w:lsdException w:name="Dark List Accent 6" w:semiHidden="0" w:uiPriority="70" w:unhideWhenUsed="0"/>
-    <w:lsdException w:name="Colorful Shading Accent 6" w:semiHidden="0" w:uiPriority="71" w:unhideWhenUsed="0"/>
-    <w:lsdException w:name="Colorful List Accent 6" w:semiHidden="0" w:uiPriority="72" w:unhideWhenUsed="0"/>
-    <w:lsdException w:name="Colorful Grid Accent 6" w:semiHidden="0" w:uiPriority="73" w:unhideWhenUsed="0"/>
-    <w:lsdException w:name="Subtle Emphasis" w:semiHidden="0" w:uiPriority="19" w:unhideWhenUsed="0" w:qFormat="1"/>
-    <w:lsdException w:name="Intense Emphasis" w:semiHidden="0" w:uiPriority="21" w:unhideWhenUsed="0" w:qFormat="1"/>
-    <w:lsdException w:name="Subtle Reference" w:semiHidden="0" w:uiPriority="31" w:unhideWhenUsed="0" w:qFormat="1"/>
-    <w:lsdException w:name="Intense Reference" w:semiHidden="0" w:uiPriority="32" w:unhideWhenUsed="0" w:qFormat="1"/>
-    <w:lsdException w:name="Book Title" w:semiHidden="0" w:uiPriority="33" w:unhideWhenUsed="0" w:qFormat="1"/>
-    <w:lsdException w:name="Bibliography" w:uiPriority="37"/>
-    <w:lsdException w:name="TOC Heading" w:uiPriority="39" w:qFormat="1"/>
+  <w:latentStyles w:defLockedState="0" w:defUIPriority="99" w:defSemiHidden="0" w:defUnhideWhenUsed="0" w:defQFormat="0" w:count="371">
+    <w:lsdException w:name="Normal" w:uiPriority="0" w:qFormat="1"/>
+    <w:lsdException w:name="heading 1" w:uiPriority="9" w:qFormat="1"/>
+    <w:lsdException w:name="heading 2" w:semiHidden="1" w:uiPriority="9" w:unhideWhenUsed="1" w:qFormat="1"/>
+    <w:lsdException w:name="heading 3" w:semiHidden="1" w:uiPriority="9" w:unhideWhenUsed="1" w:qFormat="1"/>
+    <w:lsdException w:name="heading 4" w:semiHidden="1" w:uiPriority="9" w:unhideWhenUsed="1" w:qFormat="1"/>
+    <w:lsdException w:name="heading 5" w:semiHidden="1" w:uiPriority="9" w:unhideWhenUsed="1" w:qFormat="1"/>
+    <w:lsdException w:name="heading 6" w:semiHidden="1" w:uiPriority="9" w:unhideWhenUsed="1" w:qFormat="1"/>
+    <w:lsdException w:name="heading 7" w:semiHidden="1" w:uiPriority="9" w:unhideWhenUsed="1" w:qFormat="1"/>
+    <w:lsdException w:name="heading 8" w:semiHidden="1" w:uiPriority="9" w:unhideWhenUsed="1" w:qFormat="1"/>
+    <w:lsdException w:name="heading 9" w:semiHidden="1" w:uiPriority="9" w:unhideWhenUsed="1" w:qFormat="1"/>
+    <w:lsdException w:name="index 1" w:semiHidden="1" w:unhideWhenUsed="1"/>
+    <w:lsdException w:name="index 2" w:semiHidden="1" w:unhideWhenUsed="1"/>
+    <w:lsdException w:name="index 3" w:semiHidden="1" w:unhideWhenUsed="1"/>
+    <w:lsdException w:name="index 4" w:semiHidden="1" w:unhideWhenUsed="1"/>
+    <w:lsdException w:name="index 5" w:semiHidden="1" w:unhideWhenUsed="1"/>
+    <w:lsdException w:name="index 6" w:semiHidden="1" w:unhideWhenUsed="1"/>
+    <w:lsdException w:name="index 7" w:semiHidden="1" w:unhideWhenUsed="1"/>
+    <w:lsdException w:name="index 8" w:semiHidden="1" w:unhideWhenUsed="1"/>
+    <w:lsdException w:name="index 9" w:semiHidden="1" w:unhideWhenUsed="1"/>
+    <w:lsdException w:name="toc 1" w:semiHidden="1" w:uiPriority="39" w:unhideWhenUsed="1"/>
+    <w:lsdException w:name="toc 2" w:semiHidden="1" w:uiPriority="39" w:unhideWhenUsed="1"/>
+    <w:lsdException w:name="toc 3" w:semiHidden="1" w:uiPriority="39" w:unhideWhenUsed="1"/>
+    <w:lsdException w:name="toc 4" w:semiHidden="1" w:uiPriority="39" w:unhideWhenUsed="1"/>
+    <w:lsdException w:name="toc 5" w:semiHidden="1" w:uiPriority="39" w:unhideWhenUsed="1"/>
+    <w:lsdException w:name="toc 6" w:semiHidden="1" w:uiPriority="39" w:unhideWhenUsed="1"/>
+    <w:lsdException w:name="toc 7" w:semiHidden="1" w:uiPriority="39" w:unhideWhenUsed="1"/>
+    <w:lsdException w:name="toc 8" w:semiHidden="1" w:uiPriority="39" w:unhideWhenUsed="1"/>
+    <w:lsdException w:name="toc 9" w:semiHidden="1" w:uiPriority="39" w:unhideWhenUsed="1"/>
+    <w:lsdException w:name="Normal Indent" w:semiHidden="1" w:unhideWhenUsed="1"/>
+    <w:lsdException w:name="footnote text" w:semiHidden="1" w:unhideWhenUsed="1"/>
+    <w:lsdException w:name="annotation text" w:semiHidden="1" w:unhideWhenUsed="1"/>
+    <w:lsdException w:name="header" w:semiHidden="1" w:unhideWhenUsed="1"/>
+    <w:lsdException w:name="footer" w:semiHidden="1" w:unhideWhenUsed="1"/>
+    <w:lsdException w:name="index heading" w:semiHidden="1" w:unhideWhenUsed="1"/>
+    <w:lsdException w:name="caption" w:semiHidden="1" w:uiPriority="35" w:unhideWhenUsed="1" w:qFormat="1"/>
+    <w:lsdException w:name="table of figures" w:semiHidden="1" w:unhideWhenUsed="1"/>
+    <w:lsdException w:name="envelope address" w:semiHidden="1" w:unhideWhenUsed="1"/>
+    <w:lsdException w:name="envelope return" w:semiHidden="1" w:unhideWhenUsed="1"/>
+    <w:lsdException w:name="footnote reference" w:semiHidden="1" w:unhideWhenUsed="1"/>
+    <w:lsdException w:name="annotation reference" w:semiHidden="1" w:unhideWhenUsed="1"/>
+    <w:lsdException w:name="line number" w:semiHidden="1" w:unhideWhenUsed="1"/>
+    <w:lsdException w:name="page number" w:semiHidden="1" w:unhideWhenUsed="1"/>
+    <w:lsdException w:name="endnote reference" w:semiHidden="1" w:unhideWhenUsed="1"/>
+    <w:lsdException w:name="endnote text" w:semiHidden="1" w:unhideWhenUsed="1"/>
+    <w:lsdException w:name="table of authorities" w:semiHidden="1" w:unhideWhenUsed="1"/>
+    <w:lsdException w:name="macro" w:semiHidden="1" w:unhideWhenUsed="1"/>
+    <w:lsdException w:name="toa heading" w:semiHidden="1" w:unhideWhenUsed="1"/>
+    <w:lsdException w:name="List" w:semiHidden="1" w:unhideWhenUsed="1"/>
+    <w:lsdException w:name="List Bullet" w:semiHidden="1" w:unhideWhenUsed="1"/>
+    <w:lsdException w:name="List Number" w:semiHidden="1" w:unhideWhenUsed="1"/>
+    <w:lsdException w:name="List 2" w:semiHidden="1" w:unhideWhenUsed="1"/>
+    <w:lsdException w:name="List 3" w:semiHidden="1" w:unhideWhenUsed="1"/>
+    <w:lsdException w:name="List 4" w:semiHidden="1" w:unhideWhenUsed="1"/>
+    <w:lsdException w:name="List 5" w:semiHidden="1" w:unhideWhenUsed="1"/>
+    <w:lsdException w:name="List Bullet 2" w:semiHidden="1" w:unhideWhenUsed="1"/>
+    <w:lsdException w:name="List Bullet 3" w:semiHidden="1" w:unhideWhenUsed="1"/>
+    <w:lsdException w:name="List Bullet 4" w:semiHidden="1" w:unhideWhenUsed="1"/>
+    <w:lsdException w:name="List Bullet 5" w:semiHidden="1" w:unhideWhenUsed="1"/>
+    <w:lsdException w:name="List Number 2" w:semiHidden="1" w:unhideWhenUsed="1"/>
+    <w:lsdException w:name="List Number 3" w:semiHidden="1" w:unhideWhenUsed="1"/>
+    <w:lsdException w:name="List Number 4" w:semiHidden="1" w:unhideWhenUsed="1"/>
+    <w:lsdException w:name="List Number 5" w:semiHidden="1" w:unhideWhenUsed="1"/>
+    <w:lsdException w:name="Title" w:uiPriority="10" w:qFormat="1"/>
+    <w:lsdException w:name="Closing" w:semiHidden="1" w:unhideWhenUsed="1"/>
+    <w:lsdException w:name="Signature" w:semiHidden="1" w:unhideWhenUsed="1"/>
+    <w:lsdException w:name="Default Paragraph Font" w:semiHidden="1" w:uiPriority="1" w:unhideWhenUsed="1"/>
+    <w:lsdException w:name="Body Text" w:semiHidden="1" w:unhideWhenUsed="1"/>
+    <w:lsdException w:name="Body Text Indent" w:semiHidden="1" w:unhideWhenUsed="1"/>
+    <w:lsdException w:name="List Continue" w:semiHidden="1" w:unhideWhenUsed="1"/>
+    <w:lsdException w:name="List Continue 2" w:semiHidden="1" w:unhideWhenUsed="1"/>
+    <w:lsdException w:name="List Continue 3" w:semiHidden="1" w:unhideWhenUsed="1"/>
+    <w:lsdException w:name="List Continue 4" w:semiHidden="1" w:unhideWhenUsed="1"/>
+    <w:lsdException w:name="List Continue 5" w:semiHidden="1" w:unhideWhenUsed="1"/>
+    <w:lsdException w:name="Message Header" w:semiHidden="1" w:unhideWhenUsed="1"/>
+    <w:lsdException w:name="Subtitle" w:uiPriority="11" w:qFormat="1"/>
+    <w:lsdException w:name="Salutation" w:semiHidden="1" w:unhideWhenUsed="1"/>
+    <w:lsdException w:name="Date" w:semiHidden="1" w:unhideWhenUsed="1"/>
+    <w:lsdException w:name="Body Text First Indent" w:semiHidden="1" w:unhideWhenUsed="1"/>
+    <w:lsdException w:name="Body Text First Indent 2" w:semiHidden="1" w:unhideWhenUsed="1"/>
+    <w:lsdException w:name="Note Heading" w:semiHidden="1" w:unhideWhenUsed="1"/>
+    <w:lsdException w:name="Body Text 2" w:semiHidden="1" w:unhideWhenUsed="1"/>
+    <w:lsdException w:name="Body Text 3" w:semiHidden="1" w:unhideWhenUsed="1"/>
+    <w:lsdException w:name="Body Text Indent 2" w:semiHidden="1" w:unhideWhenUsed="1"/>
+    <w:lsdException w:name="Body Text Indent 3" w:semiHidden="1" w:unhideWhenUsed="1"/>
+    <w:lsdException w:name="Block Text" w:semiHidden="1" w:unhideWhenUsed="1"/>
+    <w:lsdException w:name="Hyperlink" w:semiHidden="1" w:unhideWhenUsed="1"/>
+    <w:lsdException w:name="FollowedHyperlink" w:semiHidden="1" w:unhideWhenUsed="1"/>
+    <w:lsdException w:name="Strong" w:uiPriority="22" w:qFormat="1"/>
+    <w:lsdException w:name="Emphasis" w:uiPriority="20" w:qFormat="1"/>
+    <w:lsdException w:name="Document Map" w:semiHidden="1" w:unhideWhenUsed="1"/>
+    <w:lsdException w:name="Plain Text" w:semiHidden="1" w:unhideWhenUsed="1"/>
+    <w:lsdException w:name="E-mail Signature" w:semiHidden="1" w:unhideWhenUsed="1"/>
+    <w:lsdException w:name="HTML Top of Form" w:semiHidden="1" w:unhideWhenUsed="1"/>
+    <w:lsdException w:name="HTML Bottom of Form" w:semiHidden="1" w:unhideWhenUsed="1"/>
+    <w:lsdException w:name="Normal (Web)" w:semiHidden="1" w:unhideWhenUsed="1"/>
+    <w:lsdException w:name="HTML Acronym" w:semiHidden="1" w:unhideWhenUsed="1"/>
+    <w:lsdException w:name="HTML Address" w:semiHidden="1" w:unhideWhenUsed="1"/>
+    <w:lsdException w:name="HTML Cite" w:semiHidden="1" w:unhideWhenUsed="1"/>
+    <w:lsdException w:name="HTML Code" w:semiHidden="1" w:unhideWhenUsed="1"/>
+    <w:lsdException w:name="HTML Definition" w:semiHidden="1" w:unhideWhenUsed="1"/>
+    <w:lsdException w:name="HTML Keyboard" w:semiHidden="1" w:unhideWhenUsed="1"/>
+    <w:lsdException w:name="HTML Preformatted" w:semiHidden="1" w:unhideWhenUsed="1"/>
+    <w:lsdException w:name="HTML Sample" w:semiHidden="1" w:unhideWhenUsed="1"/>
+    <w:lsdException w:name="HTML Typewriter" w:semiHidden="1" w:unhideWhenUsed="1"/>
+    <w:lsdException w:name="HTML Variable" w:semiHidden="1" w:unhideWhenUsed="1"/>
+    <w:lsdException w:name="Normal Table" w:semiHidden="1" w:unhideWhenUsed="1"/>
+    <w:lsdException w:name="annotation subject" w:semiHidden="1" w:unhideWhenUsed="1"/>
+    <w:lsdException w:name="No List" w:semiHidden="1" w:unhideWhenUsed="1"/>
+    <w:lsdException w:name="Outline List 1" w:semiHidden="1" w:unhideWhenUsed="1"/>
+    <w:lsdException w:name="Outline List 2" w:semiHidden="1" w:unhideWhenUsed="1"/>
+    <w:lsdException w:name="Outline List 3" w:semiHidden="1" w:unhideWhenUsed="1"/>
+    <w:lsdException w:name="Table Simple 1" w:semiHidden="1" w:unhideWhenUsed="1"/>
+    <w:lsdException w:name="Table Simple 2" w:semiHidden="1" w:unhideWhenUsed="1"/>
+    <w:lsdException w:name="Table Simple 3" w:semiHidden="1" w:unhideWhenUsed="1"/>
+    <w:lsdException w:name="Table Classic 1" w:semiHidden="1" w:unhideWhenUsed="1"/>
+    <w:lsdException w:name="Table Classic 2" w:semiHidden="1" w:unhideWhenUsed="1"/>
+    <w:lsdException w:name="Table Classic 3" w:semiHidden="1" w:unhideWhenUsed="1"/>
+    <w:lsdException w:name="Table Classic 4" w:semiHidden="1" w:unhideWhenUsed="1"/>
+    <w:lsdException w:name="Table Colorful 1" w:semiHidden="1" w:unhideWhenUsed="1"/>
+    <w:lsdException w:name="Table Colorful 2" w:semiHidden="1" w:unhideWhenUsed="1"/>
+    <w:lsdException w:name="Table Colorful 3" w:semiHidden="1" w:unhideWhenUsed="1"/>
+    <w:lsdException w:name="Table Columns 1" w:semiHidden="1" w:unhideWhenUsed="1"/>
+    <w:lsdException w:name="Table Columns 2" w:semiHidden="1" w:unhideWhenUsed="1"/>
+    <w:lsdException w:name="Table Columns 3" w:semiHidden="1" w:unhideWhenUsed="1"/>
+    <w:lsdException w:name="Table Columns 4" w:semiHidden="1" w:unhideWhenUsed="1"/>
+    <w:lsdException w:name="Table Columns 5" w:semiHidden="1" w:unhideWhenUsed="1"/>
+    <w:lsdException w:name="Table Grid 1" w:semiHidden="1" w:unhideWhenUsed="1"/>
+    <w:lsdException w:name="Table Grid 2" w:semiHidden="1" w:unhideWhenUsed="1"/>
+    <w:lsdException w:name="Table Grid 3" w:semiHidden="1" w:unhideWhenUsed="1"/>
+    <w:lsdException w:name="Table Grid 4" w:semiHidden="1" w:unhideWhenUsed="1"/>
+    <w:lsdException w:name="Table Grid 5" w:semiHidden="1" w:unhideWhenUsed="1"/>
+    <w:lsdException w:name="Table Grid 6" w:semiHidden="1" w:unhideWhenUsed="1"/>
+    <w:lsdException w:name="Table Grid 7" w:semiHidden="1" w:unhideWhenUsed="1"/>
+    <w:lsdException w:name="Table Grid 8" w:semiHidden="1" w:unhideWhenUsed="1"/>
+    <w:lsdException w:name="Table List 1" w:semiHidden="1" w:unhideWhenUsed="1"/>
+    <w:lsdException w:name="Table List 2" w:semiHidden="1" w:unhideWhenUsed="1"/>
+    <w:lsdException w:name="Table List 3" w:semiHidden="1" w:unhideWhenUsed="1"/>
+    <w:lsdException w:name="Table List 4" w:semiHidden="1" w:unhideWhenUsed="1"/>
+    <w:lsdException w:name="Table List 5" w:semiHidden="1" w:unhideWhenUsed="1"/>
+    <w:lsdException w:name="Table List 6" w:semiHidden="1" w:unhideWhenUsed="1"/>
+    <w:lsdException w:name="Table List 7" w:semiHidden="1" w:unhideWhenUsed="1"/>
+    <w:lsdException w:name="Table List 8" w:semiHidden="1" w:unhideWhenUsed="1"/>
+    <w:lsdException w:name="Table 3D effects 1" w:semiHidden="1" w:unhideWhenUsed="1"/>
+    <w:lsdException w:name="Table 3D effects 2" w:semiHidden="1" w:unhideWhenUsed="1"/>
+    <w:lsdException w:name="Table 3D effects 3" w:semiHidden="1" w:unhideWhenUsed="1"/>
+    <w:lsdException w:name="Table Contemporary" w:semiHidden="1" w:unhideWhenUsed="1"/>
+    <w:lsdException w:name="Table Elegant" w:semiHidden="1" w:unhideWhenUsed="1"/>
+    <w:lsdException w:name="Table Professional" w:semiHidden="1" w:unhideWhenUsed="1"/>
+    <w:lsdException w:name="Table Subtle 1" w:semiHidden="1" w:unhideWhenUsed="1"/>
+    <w:lsdException w:name="Table Subtle 2" w:semiHidden="1" w:unhideWhenUsed="1"/>
+    <w:lsdException w:name="Table Web 1" w:semiHidden="1" w:unhideWhenUsed="1"/>
+    <w:lsdException w:name="Table Web 2" w:semiHidden="1" w:unhideWhenUsed="1"/>
+    <w:lsdException w:name="Table Web 3" w:semiHidden="1" w:unhideWhenUsed="1"/>
+    <w:lsdException w:name="Balloon Text" w:semiHidden="1" w:unhideWhenUsed="1"/>
+    <w:lsdException w:name="Table Grid" w:uiPriority="59"/>
+    <w:lsdException w:name="Table Theme" w:semiHidden="1" w:unhideWhenUsed="1"/>
+    <w:lsdException w:name="Placeholder Text" w:semiHidden="1"/>
+    <w:lsdException w:name="No Spacing" w:uiPriority="1" w:qFormat="1"/>
+    <w:lsdException w:name="Light Shading" w:uiPriority="60"/>
+    <w:lsdException w:name="Light List" w:uiPriority="61"/>
+    <w:lsdException w:name="Light Grid" w:uiPriority="62"/>
+    <w:lsdException w:name="Medium Shading 1" w:uiPriority="63"/>
+    <w:lsdException w:name="Medium Shading 2" w:uiPriority="64"/>
+    <w:lsdException w:name="Medium List 1" w:uiPriority="65"/>
+    <w:lsdException w:name="Medium List 2" w:uiPriority="66"/>
+    <w:lsdException w:name="Medium Grid 1" w:uiPriority="67"/>
+    <w:lsdException w:name="Medium Grid 2" w:uiPriority="68"/>
+    <w:lsdException w:name="Medium Grid 3" w:uiPriority="69"/>
+    <w:lsdException w:name="Dark List" w:uiPriority="70"/>
+    <w:lsdException w:name="Colorful Shading" w:uiPriority="71"/>
+    <w:lsdException w:name="Colorful List" w:uiPriority="72"/>
+    <w:lsdException w:name="Colorful Grid" w:uiPriority="73"/>
+    <w:lsdException w:name="Light Shading Accent 1" w:uiPriority="60"/>
+    <w:lsdException w:name="Light List Accent 1" w:uiPriority="61"/>
+    <w:lsdException w:name="Light Grid Accent 1" w:uiPriority="62"/>
+    <w:lsdException w:name="Medium Shading 1 Accent 1" w:uiPriority="63"/>
+    <w:lsdException w:name="Medium Shading 2 Accent 1" w:uiPriority="64"/>
+    <w:lsdException w:name="Medium List 1 Accent 1" w:uiPriority="65"/>
+    <w:lsdException w:name="Revision" w:semiHidden="1"/>
+    <w:lsdException w:name="List Paragraph" w:uiPriority="34" w:qFormat="1"/>
+    <w:lsdException w:name="Quote" w:uiPriority="29" w:qFormat="1"/>
+    <w:lsdException w:name="Intense Quote" w:uiPriority="30" w:qFormat="1"/>
+    <w:lsdException w:name="Medium List 2 Accent 1" w:uiPriority="66"/>
+    <w:lsdException w:name="Medium Grid 1 Accent 1" w:uiPriority="67"/>
+    <w:lsdException w:name="Medium Grid 2 Accent 1" w:uiPriority="68"/>
+    <w:lsdException w:name="Medium Grid 3 Accent 1" w:uiPriority="69"/>
+    <w:lsdException w:name="Dark List Accent 1" w:uiPriority="70"/>
+    <w:lsdException w:name="Colorful Shading Accent 1" w:uiPriority="71"/>
+    <w:lsdException w:name="Colorful List Accent 1" w:uiPriority="72"/>
+    <w:lsdException w:name="Colorful Grid Accent 1" w:uiPriority="73"/>
+    <w:lsdException w:name="Light Shading Accent 2" w:uiPriority="60"/>
+    <w:lsdException w:name="Light List Accent 2" w:uiPriority="61"/>
+    <w:lsdException w:name="Light Grid Accent 2" w:uiPriority="62"/>
+    <w:lsdException w:name="Medium Shading 1 Accent 2" w:uiPriority="63"/>
+    <w:lsdException w:name="Medium Shading 2 Accent 2" w:uiPriority="64"/>
+    <w:lsdException w:name="Medium List 1 Accent 2" w:uiPriority="65"/>
+    <w:lsdException w:name="Medium List 2 Accent 2" w:uiPriority="66"/>
+    <w:lsdException w:name="Medium Grid 1 Accent 2" w:uiPriority="67"/>
+    <w:lsdException w:name="Medium Grid 2 Accent 2" w:uiPriority="68"/>
+    <w:lsdException w:name="Medium Grid 3 Accent 2" w:uiPriority="69"/>
+    <w:lsdException w:name="Dark List Accent 2" w:uiPriority="70"/>
+    <w:lsdException w:name="Colorful Shading Accent 2" w:uiPriority="71"/>
+    <w:lsdException w:name="Colorful List Accent 2" w:uiPriority="72"/>
+    <w:lsdException w:name="Colorful Grid Accent 2" w:uiPriority="73"/>
+    <w:lsdException w:name="Light Shading Accent 3" w:uiPriority="60"/>
+    <w:lsdException w:name="Light List Accent 3" w:uiPriority="61"/>
+    <w:lsdException w:name="Light Grid Accent 3" w:uiPriority="62"/>
+    <w:lsdException w:name="Medium Shading 1 Accent 3" w:uiPriority="63"/>
+    <w:lsdException w:name="Medium Shading 2 Accent 3" w:uiPriority="64"/>
+    <w:lsdException w:name="Medium List 1 Accent 3" w:uiPriority="65"/>
+    <w:lsdException w:name="Medium List 2 Accent 3" w:uiPriority="66"/>
+    <w:lsdException w:name="Medium Grid 1 Accent 3" w:uiPriority="67"/>
+    <w:lsdException w:name="Medium Grid 2 Accent 3" w:uiPriority="68"/>
+    <w:lsdException w:name="Medium Grid 3 Accent 3" w:uiPriority="69"/>
+    <w:lsdException w:name="Dark List Accent 3" w:uiPriority="70"/>
+    <w:lsdException w:name="Colorful Shading Accent 3" w:uiPriority="71"/>
+    <w:lsdException w:name="Colorful List Accent 3" w:uiPriority="72"/>
+    <w:lsdException w:name="Colorful Grid Accent 3" w:uiPriority="73"/>
+    <w:lsdException w:name="Light Shading Accent 4" w:uiPriority="60"/>
+    <w:lsdException w:name="Light List Accent 4" w:uiPriority="61"/>
+    <w:lsdException w:name="Light Grid Accent 4" w:uiPriority="62"/>
+    <w:lsdException w:name="Medium Shading 1 Accent 4" w:uiPriority="63"/>
+    <w:lsdException w:name="Medium Shading 2 Accent 4" w:uiPriority="64"/>
+    <w:lsdException w:name="Medium List 1 Accent 4" w:uiPriority="65"/>
+    <w:lsdException w:name="Medium List 2 Accent 4" w:uiPriority="66"/>
+    <w:lsdException w:name="Medium Grid 1 Accent 4" w:uiPriority="67"/>
+    <w:lsdException w:name="Medium Grid 2 Accent 4" w:uiPriority="68"/>
+    <w:lsdException w:name="Medium Grid 3 Accent 4" w:uiPriority="69"/>
+    <w:lsdException w:name="Dark List Accent 4" w:uiPriority="70"/>
+    <w:lsdException w:name="Colorful Shading Accent 4" w:uiPriority="71"/>
+    <w:lsdException w:name="Colorful List Accent 4" w:uiPriority="72"/>
+    <w:lsdException w:name="Colorful Grid Accent 4" w:uiPriority="73"/>
+    <w:lsdException w:name="Light Shading Accent 5" w:uiPriority="60"/>
+    <w:lsdException w:name="Light List Accent 5" w:uiPriority="61"/>
+    <w:lsdException w:name="Light Grid Accent 5" w:uiPriority="62"/>
+    <w:lsdException w:name="Medium Shading 1 Accent 5" w:uiPriority="63"/>
+    <w:lsdException w:name="Medium Shading 2 Accent 5" w:uiPriority="64"/>
+    <w:lsdException w:name="Medium List 1 Accent 5" w:uiPriority="65"/>
+    <w:lsdException w:name="Medium List 2 Accent 5" w:uiPriority="66"/>
+    <w:lsdException w:name="Medium Grid 1 Accent 5" w:uiPriority="67"/>
+    <w:lsdException w:name="Medium Grid 2 Accent 5" w:uiPriority="68"/>
+    <w:lsdException w:name="Medium Grid 3 Accent 5" w:uiPriority="69"/>
+    <w:lsdException w:name="Dark List Accent 5" w:uiPriority="70"/>
+    <w:lsdException w:name="Colorful Shading Accent 5" w:uiPriority="71"/>
+    <w:lsdException w:name="Colorful List Accent 5" w:uiPriority="72"/>
+    <w:lsdException w:name="Colorful Grid Accent 5" w:uiPriority="73"/>
+    <w:lsdException w:name="Light Shading Accent 6" w:uiPriority="60"/>
+    <w:lsdException w:name="Light List Accent 6" w:uiPriority="61"/>
+    <w:lsdException w:name="Light Grid Accent 6" w:uiPriority="62"/>
+    <w:lsdException w:name="Medium Shading 1 Accent 6" w:uiPriority="63"/>
+    <w:lsdException w:name="Medium Shading 2 Accent 6" w:uiPriority="64"/>
+    <w:lsdException w:name="Medium List 1 Accent 6" w:uiPriority="65"/>
+    <w:lsdException w:name="Medium List 2 Accent 6" w:uiPriority="66"/>
+    <w:lsdException w:name="Medium Grid 1 Accent 6" w:uiPriority="67"/>
+    <w:lsdException w:name="Medium Grid 2 Accent 6" w:uiPriority="68"/>
+    <w:lsdException w:name="Medium Grid 3 Accent 6" w:uiPriority="69"/>
+    <w:lsdException w:name="Dark List Accent 6" w:uiPriority="70"/>
+    <w:lsdException w:name="Colorful Shading Accent 6" w:uiPriority="71"/>
+    <w:lsdException w:name="Colorful List Accent 6" w:uiPriority="72"/>
+    <w:lsdException w:name="Colorful Grid Accent 6" w:uiPriority="73"/>
+    <w:lsdException w:name="Subtle Emphasis" w:uiPriority="19" w:qFormat="1"/>
+    <w:lsdException w:name="Intense Emphasis" w:uiPriority="21" w:qFormat="1"/>
+    <w:lsdException w:name="Subtle Reference" w:uiPriority="31" w:qFormat="1"/>
+    <w:lsdException w:name="Intense Reference" w:uiPriority="32" w:qFormat="1"/>
+    <w:lsdException w:name="Book Title" w:uiPriority="33" w:qFormat="1"/>
+    <w:lsdException w:name="Bibliography" w:semiHidden="1" w:uiPriority="37" w:unhideWhenUsed="1"/>
+    <w:lsdException w:name="TOC Heading" w:semiHidden="1" w:uiPriority="39" w:unhideWhenUsed="1" w:qFormat="1"/>
+    <w:lsdException w:name="Plain Table 1" w:uiPriority="41"/>
+    <w:lsdException w:name="Plain Table 2" w:uiPriority="42"/>
+    <w:lsdException w:name="Plain Table 3" w:uiPriority="43"/>
+    <w:lsdException w:name="Plain Table 4" w:uiPriority="44"/>
+    <w:lsdException w:name="Plain Table 5" w:uiPriority="45"/>
+    <w:lsdException w:name="Grid Table Light" w:uiPriority="40"/>
+    <w:lsdException w:name="Grid Table 1 Light" w:uiPriority="46"/>
+    <w:lsdException w:name="Grid Table 2" w:uiPriority="47"/>
+    <w:lsdException w:name="Grid Table 3" w:uiPriority="48"/>
+    <w:lsdException w:name="Grid Table 4" w:uiPriority="49"/>
+    <w:lsdException w:name="Grid Table 5 Dark" w:uiPriority="50"/>
+    <w:lsdException w:name="Grid Table 6 Colorful" w:uiPriority="51"/>
+    <w:lsdException w:name="Grid Table 7 Colorful" w:uiPriority="52"/>
+    <w:lsdException w:name="Grid Table 1 Light Accent 1" w:uiPriority="46"/>
+    <w:lsdException w:name="Grid Table 2 Accent 1" w:uiPriority="47"/>
+    <w:lsdException w:name="Grid Table 3 Accent 1" w:uiPriority="48"/>
+    <w:lsdException w:name="Grid Table 4 Accent 1" w:uiPriority="49"/>
+    <w:lsdException w:name="Grid Table 5 Dark Accent 1" w:uiPriority="50"/>
+    <w:lsdException w:name="Grid Table 6 Colorful Accent 1" w:uiPriority="51"/>
+    <w:lsdException w:name="Grid Table 7 Colorful Accent 1" w:uiPriority="52"/>
+    <w:lsdException w:name="Grid Table 1 Light Accent 2" w:uiPriority="46"/>
+    <w:lsdException w:name="Grid Table 2 Accent 2" w:uiPriority="47"/>
+    <w:lsdException w:name="Grid Table 3 Accent 2" w:uiPriority="48"/>
+    <w:lsdException w:name="Grid Table 4 Accent 2" w:uiPriority="49"/>
+    <w:lsdException w:name="Grid Table 5 Dark Accent 2" w:uiPriority="50"/>
+    <w:lsdException w:name="Grid Table 6 Colorful Accent 2" w:uiPriority="51"/>
+    <w:lsdException w:name="Grid Table 7 Colorful Accent 2" w:uiPriority="52"/>
+    <w:lsdException w:name="Grid Table 1 Light Accent 3" w:uiPriority="46"/>
+    <w:lsdException w:name="Grid Table 2 Accent 3" w:uiPriority="47"/>
+    <w:lsdException w:name="Grid Table 3 Accent 3" w:uiPriority="48"/>
+    <w:lsdException w:name="Grid Table 4 Accent 3" w:uiPriority="49"/>
+    <w:lsdException w:name="Grid Table 5 Dark Accent 3" w:uiPriority="50"/>
+    <w:lsdException w:name="Grid Table 6 Colorful Accent 3" w:uiPriority="51"/>
+    <w:lsdException w:name="Grid Table 7 Colorful Accent 3" w:uiPriority="52"/>
+    <w:lsdException w:name="Grid Table 1 Light Accent 4" w:uiPriority="46"/>
+    <w:lsdException w:name="Grid Table 2 Accent 4" w:uiPriority="47"/>
+    <w:lsdException w:name="Grid Table 3 Accent 4" w:uiPriority="48"/>
+    <w:lsdException w:name="Grid Table 4 Accent 4" w:uiPriority="49"/>
+    <w:lsdException w:name="Grid Table 5 Dark Accent 4" w:uiPriority="50"/>
+    <w:lsdException w:name="Grid Table 6 Colorful Accent 4" w:uiPriority="51"/>
+    <w:lsdException w:name="Grid Table 7 Colorful Accent 4" w:uiPriority="52"/>
+    <w:lsdException w:name="Grid Table 1 Light Accent 5" w:uiPriority="46"/>
+    <w:lsdException w:name="Grid Table 2 Accent 5" w:uiPriority="47"/>
+    <w:lsdException w:name="Grid Table 3 Accent 5" w:uiPriority="48"/>
+    <w:lsdException w:name="Grid Table 4 Accent 5" w:uiPriority="49"/>
+    <w:lsdException w:name="Grid Table 5 Dark Accent 5" w:uiPriority="50"/>
+    <w:lsdException w:name="Grid Table 6 Colorful Accent 5" w:uiPriority="51"/>
+    <w:lsdException w:name="Grid Table 7 Colorful Accent 5" w:uiPriority="52"/>
+    <w:lsdException w:name="Grid Table 1 Light Accent 6" w:uiPriority="46"/>
+    <w:lsdException w:name="Grid Table 2 Accent 6" w:uiPriority="47"/>
+    <w:lsdException w:name="Grid Table 3 Accent 6" w:uiPriority="48"/>
+    <w:lsdException w:name="Grid Table 4 Accent 6" w:uiPriority="49"/>
+    <w:lsdException w:name="Grid Table 5 Dark Accent 6" w:uiPriority="50"/>
+    <w:lsdException w:name="Grid Table 6 Colorful Accent 6" w:uiPriority="51"/>
+    <w:lsdException w:name="Grid Table 7 Colorful Accent 6" w:uiPriority="52"/>
+    <w:lsdException w:name="List Table 1 Light" w:uiPriority="46"/>
+    <w:lsdException w:name="List Table 2" w:uiPriority="47"/>
+    <w:lsdException w:name="List Table 3" w:uiPriority="48"/>
+    <w:lsdException w:name="List Table 4" w:uiPriority="49"/>
+    <w:lsdException w:name="List Table 5 Dark" w:uiPriority="50"/>
+    <w:lsdException w:name="List Table 6 Colorful" w:uiPriority="51"/>
+    <w:lsdException w:name="List Table 7 Colorful" w:uiPriority="52"/>
+    <w:lsdException w:name="List Table 1 Light Accent 1" w:uiPriority="46"/>
+    <w:lsdException w:name="List Table 2 Accent 1" w:uiPriority="47"/>
+    <w:lsdException w:name="List Table 3 Accent 1" w:uiPriority="48"/>
+    <w:lsdException w:name="List Table 4 Accent 1" w:uiPriority="49"/>
+    <w:lsdException w:name="List Table 5 Dark Accent 1" w:uiPriority="50"/>
+    <w:lsdException w:name="List Table 6 Colorful Accent 1" w:uiPriority="51"/>
+    <w:lsdException w:name="List Table 7 Colorful Accent 1" w:uiPriority="52"/>
+    <w:lsdException w:name="List Table 1 Light Accent 2" w:uiPriority="46"/>
+    <w:lsdException w:name="List Table 2 Accent 2" w:uiPriority="47"/>
+    <w:lsdException w:name="List Table 3 Accent 2" w:uiPriority="48"/>
+    <w:lsdException w:name="List Table 4 Accent 2" w:uiPriority="49"/>
+    <w:lsdException w:name="List Table 5 Dark Accent 2" w:uiPriority="50"/>
+    <w:lsdException w:name="List Table 6 Colorful Accent 2" w:uiPriority="51"/>
+    <w:lsdException w:name="List Table 7 Colorful Accent 2" w:uiPriority="52"/>
+    <w:lsdException w:name="List Table 1 Light Accent 3" w:uiPriority="46"/>
+    <w:lsdException w:name="List Table 2 Accent 3" w:uiPriority="47"/>
+    <w:lsdException w:name="List Table 3 Accent 3" w:uiPriority="48"/>
+    <w:lsdException w:name="List Table 4 Accent 3" w:uiPriority="49"/>
+    <w:lsdException w:name="List Table 5 Dark Accent 3" w:uiPriority="50"/>
+    <w:lsdException w:name="List Table 6 Colorful Accent 3" w:uiPriority="51"/>
+    <w:lsdException w:name="List Table 7 Colorful Accent 3" w:uiPriority="52"/>
+    <w:lsdException w:name="List Table 1 Light Accent 4" w:uiPriority="46"/>
+    <w:lsdException w:name="List Table 2 Accent 4" w:uiPriority="47"/>
+    <w:lsdException w:name="List Table 3 Accent 4" w:uiPriority="48"/>
+    <w:lsdException w:name="List Table 4 Accent 4" w:uiPriority="49"/>
+    <w:lsdException w:name="List Table 5 Dark Accent 4" w:uiPriority="50"/>
+    <w:lsdException w:name="List Table 6 Colorful Accent 4" w:uiPriority="51"/>
+    <w:lsdException w:name="List Table 7 Colorful Accent 4" w:uiPriority="52"/>
+    <w:lsdException w:name="List Table 1 Light Accent 5" w:uiPriority="46"/>
+    <w:lsdException w:name="List Table 2 Accent 5" w:uiPriority="47"/>
+    <w:lsdException w:name="List Table 3 Accent 5" w:uiPriority="48"/>
+    <w:lsdException w:name="List Table 4 Accent 5" w:uiPriority="49"/>
+    <w:lsdException w:name="List Table 5 Dark Accent 5" w:uiPriority="50"/>
+    <w:lsdException w:name="List Table 6 Colorful Accent 5" w:uiPriority="51"/>
+    <w:lsdException w:name="List Table 7 Colorful Accent 5" w:uiPriority="52"/>
+    <w:lsdException w:name="List Table 1 Light Accent 6" w:uiPriority="46"/>
+    <w:lsdException w:name="List Table 2 Accent 6" w:uiPriority="47"/>
+    <w:lsdException w:name="List Table 3 Accent 6" w:uiPriority="48"/>
+    <w:lsdException w:name="List Table 4 Accent 6" w:uiPriority="49"/>
+    <w:lsdException w:name="List Table 5 Dark Accent 6" w:uiPriority="50"/>
+    <w:lsdException w:name="List Table 6 Colorful Accent 6" w:uiPriority="51"/>
+    <w:lsdException w:name="List Table 7 Colorful Accent 6" w:uiPriority="52"/>
   </w:latentStyles>
-  <w:style w:type="paragraph" w:default="1" w:styleId="a">
+  <w:style w:type="paragraph" w:default="1" w:styleId="Normal">
     <w:name w:val="Normal"/>
     <w:qFormat/>
     <w:pPr>
       <w:bidi/>
     </w:pPr>
   </w:style>
-  <w:style w:type="character" w:default="1" w:styleId="a0">
+  <w:style w:type="character" w:default="1" w:styleId="DefaultParagraphFont">
     <w:name w:val="Default Paragraph Font"/>
     <w:uiPriority w:val="1"/>
     <w:semiHidden/>
     <w:unhideWhenUsed/>
   </w:style>
-  <w:style w:type="table" w:default="1" w:styleId="a1">
+  <w:style w:type="table" w:default="1" w:styleId="TableNormal">
     <w:name w:val="Normal Table"/>
     <w:uiPriority w:val="99"/>
     <w:semiHidden/>
@@ -1881,16 +2444,16 @@
       </w:tblCellMar>
     </w:tblPr>
   </w:style>
-  <w:style w:type="numbering" w:default="1" w:styleId="a2">
+  <w:style w:type="numbering" w:default="1" w:styleId="NoList">
     <w:name w:val="No List"/>
     <w:uiPriority w:val="99"/>
     <w:semiHidden/>
     <w:unhideWhenUsed/>
   </w:style>
-  <w:style w:type="paragraph" w:styleId="a3">
+  <w:style w:type="paragraph" w:styleId="BalloonText">
     <w:name w:val="Balloon Text"/>
-    <w:basedOn w:val="a"/>
-    <w:link w:val="a4"/>
+    <w:basedOn w:val="Normal"/>
+    <w:link w:val="BalloonTextChar"/>
     <w:uiPriority w:val="99"/>
     <w:semiHidden/>
     <w:unhideWhenUsed/>
@@ -1904,10 +2467,10 @@
       <w:szCs w:val="16"/>
     </w:rPr>
   </w:style>
-  <w:style w:type="character" w:customStyle="1" w:styleId="a4">
-    <w:name w:val="טקסט בלונים תו"/>
-    <w:basedOn w:val="a0"/>
-    <w:link w:val="a3"/>
+  <w:style w:type="character" w:customStyle="1" w:styleId="BalloonTextChar">
+    <w:name w:val="Balloon Text Char"/>
+    <w:basedOn w:val="DefaultParagraphFont"/>
+    <w:link w:val="BalloonText"/>
     <w:uiPriority w:val="99"/>
     <w:semiHidden/>
     <w:rsid w:val="00E540D2"/>
@@ -1917,10 +2480,10 @@
       <w:szCs w:val="16"/>
     </w:rPr>
   </w:style>
-  <w:style w:type="paragraph" w:styleId="a5">
+  <w:style w:type="paragraph" w:styleId="Header">
     <w:name w:val="header"/>
-    <w:basedOn w:val="a"/>
-    <w:link w:val="a6"/>
+    <w:basedOn w:val="Normal"/>
+    <w:link w:val="HeaderChar"/>
     <w:uiPriority w:val="99"/>
     <w:unhideWhenUsed/>
     <w:rsid w:val="00BD4D68"/>
@@ -1932,17 +2495,17 @@
       <w:spacing w:after="0" w:line="240" w:lineRule="auto"/>
     </w:pPr>
   </w:style>
-  <w:style w:type="character" w:customStyle="1" w:styleId="a6">
-    <w:name w:val="כותרת עליונה תו"/>
-    <w:basedOn w:val="a0"/>
-    <w:link w:val="a5"/>
+  <w:style w:type="character" w:customStyle="1" w:styleId="HeaderChar">
+    <w:name w:val="Header Char"/>
+    <w:basedOn w:val="DefaultParagraphFont"/>
+    <w:link w:val="Header"/>
     <w:uiPriority w:val="99"/>
     <w:rsid w:val="00BD4D68"/>
   </w:style>
-  <w:style w:type="paragraph" w:styleId="a7">
+  <w:style w:type="paragraph" w:styleId="Footer">
     <w:name w:val="footer"/>
-    <w:basedOn w:val="a"/>
-    <w:link w:val="a8"/>
+    <w:basedOn w:val="Normal"/>
+    <w:link w:val="FooterChar"/>
     <w:uiPriority w:val="99"/>
     <w:unhideWhenUsed/>
     <w:rsid w:val="00BD4D68"/>
@@ -1954,16 +2517,16 @@
       <w:spacing w:after="0" w:line="240" w:lineRule="auto"/>
     </w:pPr>
   </w:style>
-  <w:style w:type="character" w:customStyle="1" w:styleId="a8">
-    <w:name w:val="כותרת תחתונה תו"/>
-    <w:basedOn w:val="a0"/>
-    <w:link w:val="a7"/>
+  <w:style w:type="character" w:customStyle="1" w:styleId="FooterChar">
+    <w:name w:val="Footer Char"/>
+    <w:basedOn w:val="DefaultParagraphFont"/>
+    <w:link w:val="Footer"/>
     <w:uiPriority w:val="99"/>
     <w:rsid w:val="00BD4D68"/>
   </w:style>
-  <w:style w:type="paragraph" w:styleId="a9">
+  <w:style w:type="paragraph" w:styleId="ListParagraph">
     <w:name w:val="List Paragraph"/>
-    <w:basedOn w:val="a"/>
+    <w:basedOn w:val="Normal"/>
     <w:uiPriority w:val="34"/>
     <w:qFormat/>
     <w:rsid w:val="007135E6"/>
@@ -1974,7 +2537,7 @@
   </w:style>
   <w:style w:type="character" w:styleId="Hyperlink">
     <w:name w:val="Hyperlink"/>
-    <w:basedOn w:val="a0"/>
+    <w:basedOn w:val="DefaultParagraphFont"/>
     <w:uiPriority w:val="99"/>
     <w:unhideWhenUsed/>
     <w:rsid w:val="003E5B82"/>
@@ -1983,317 +2546,9 @@
       <w:u w:val="single"/>
     </w:rPr>
   </w:style>
-  <w:style w:type="table" w:styleId="aa">
+  <w:style w:type="table" w:styleId="TableGrid">
     <w:name w:val="Table Grid"/>
-    <w:basedOn w:val="a1"/>
-    <w:uiPriority w:val="59"/>
-    <w:rsid w:val="003E5B82"/>
-    <w:pPr>
-      <w:spacing w:after="0" w:line="240" w:lineRule="auto"/>
-    </w:pPr>
-    <w:tblPr>
-      <w:tblBorders>
-        <w:top w:val="single" w:sz="4" w:space="0" w:color="auto"/>
-        <w:left w:val="single" w:sz="4" w:space="0" w:color="auto"/>
-        <w:bottom w:val="single" w:sz="4" w:space="0" w:color="auto"/>
-        <w:right w:val="single" w:sz="4" w:space="0" w:color="auto"/>
-        <w:insideH w:val="single" w:sz="4" w:space="0" w:color="auto"/>
-        <w:insideV w:val="single" w:sz="4" w:space="0" w:color="auto"/>
-      </w:tblBorders>
-    </w:tblPr>
-  </w:style>
-</w:styles>
-</file>
-
-<file path=word/stylesWithEffects.xml><?xml version="1.0" encoding="utf-8"?>
-<w:styles xmlns:wpc="http://schemas.microsoft.com/office/word/2010/wordprocessingCanvas" xmlns:mc="http://schemas.openxmlformats.org/markup-compatibility/2006" xmlns:o="urn:schemas-microsoft-com:office:office" xmlns:r="http://schemas.openxmlformats.org/officeDocument/2006/relationships" xmlns:m="http://schemas.openxmlformats.org/officeDocument/2006/math" xmlns:v="urn:schemas-microsoft-com:vml" xmlns:wp14="http://schemas.microsoft.com/office/word/2010/wordprocessingDrawing" xmlns:wp="http://schemas.openxmlformats.org/drawingml/2006/wordprocessingDrawing" xmlns:w10="urn:schemas-microsoft-com:office:word" xmlns:w="http://schemas.openxmlformats.org/wordprocessingml/2006/main" xmlns:w14="http://schemas.microsoft.com/office/word/2010/wordml" xmlns:wpg="http://schemas.microsoft.com/office/word/2010/wordprocessingGroup" xmlns:wpi="http://schemas.microsoft.com/office/word/2010/wordprocessingInk" xmlns:wne="http://schemas.microsoft.com/office/word/2006/wordml" xmlns:wps="http://schemas.microsoft.com/office/word/2010/wordprocessingShape" mc:Ignorable="w14 wp14">
-  <w:docDefaults>
-    <w:rPrDefault>
-      <w:rPr>
-        <w:rFonts w:asciiTheme="minorHAnsi" w:eastAsiaTheme="minorHAnsi" w:hAnsiTheme="minorHAnsi" w:cstheme="minorBidi"/>
-        <w:sz w:val="22"/>
-        <w:szCs w:val="22"/>
-        <w:lang w:val="en-US" w:eastAsia="en-US" w:bidi="he-IL"/>
-      </w:rPr>
-    </w:rPrDefault>
-    <w:pPrDefault>
-      <w:pPr>
-        <w:spacing w:after="200" w:line="276" w:lineRule="auto"/>
-      </w:pPr>
-    </w:pPrDefault>
-  </w:docDefaults>
-  <w:latentStyles w:defLockedState="0" w:defUIPriority="99" w:defSemiHidden="1" w:defUnhideWhenUsed="1" w:defQFormat="0" w:count="267">
-    <w:lsdException w:name="Normal" w:semiHidden="0" w:uiPriority="0" w:unhideWhenUsed="0" w:qFormat="1"/>
-    <w:lsdException w:name="heading 1" w:semiHidden="0" w:uiPriority="9" w:unhideWhenUsed="0" w:qFormat="1"/>
-    <w:lsdException w:name="heading 2" w:uiPriority="9" w:qFormat="1"/>
-    <w:lsdException w:name="heading 3" w:uiPriority="9" w:qFormat="1"/>
-    <w:lsdException w:name="heading 4" w:uiPriority="9" w:qFormat="1"/>
-    <w:lsdException w:name="heading 5" w:uiPriority="9" w:qFormat="1"/>
-    <w:lsdException w:name="heading 6" w:uiPriority="9" w:qFormat="1"/>
-    <w:lsdException w:name="heading 7" w:uiPriority="9" w:qFormat="1"/>
-    <w:lsdException w:name="heading 8" w:uiPriority="9" w:qFormat="1"/>
-    <w:lsdException w:name="heading 9" w:uiPriority="9" w:qFormat="1"/>
-    <w:lsdException w:name="toc 1" w:uiPriority="39"/>
-    <w:lsdException w:name="toc 2" w:uiPriority="39"/>
-    <w:lsdException w:name="toc 3" w:uiPriority="39"/>
-    <w:lsdException w:name="toc 4" w:uiPriority="39"/>
-    <w:lsdException w:name="toc 5" w:uiPriority="39"/>
-    <w:lsdException w:name="toc 6" w:uiPriority="39"/>
-    <w:lsdException w:name="toc 7" w:uiPriority="39"/>
-    <w:lsdException w:name="toc 8" w:uiPriority="39"/>
-    <w:lsdException w:name="toc 9" w:uiPriority="39"/>
-    <w:lsdException w:name="caption" w:uiPriority="35" w:qFormat="1"/>
-    <w:lsdException w:name="Title" w:semiHidden="0" w:uiPriority="10" w:unhideWhenUsed="0" w:qFormat="1"/>
-    <w:lsdException w:name="Default Paragraph Font" w:uiPriority="1"/>
-    <w:lsdException w:name="Subtitle" w:semiHidden="0" w:uiPriority="11" w:unhideWhenUsed="0" w:qFormat="1"/>
-    <w:lsdException w:name="Strong" w:semiHidden="0" w:uiPriority="22" w:unhideWhenUsed="0" w:qFormat="1"/>
-    <w:lsdException w:name="Emphasis" w:semiHidden="0" w:uiPriority="20" w:unhideWhenUsed="0" w:qFormat="1"/>
-    <w:lsdException w:name="Table Grid" w:semiHidden="0" w:uiPriority="59" w:unhideWhenUsed="0"/>
-    <w:lsdException w:name="Placeholder Text" w:unhideWhenUsed="0"/>
-    <w:lsdException w:name="No Spacing" w:semiHidden="0" w:uiPriority="1" w:unhideWhenUsed="0" w:qFormat="1"/>
-    <w:lsdException w:name="Light Shading" w:semiHidden="0" w:uiPriority="60" w:unhideWhenUsed="0"/>
-    <w:lsdException w:name="Light List" w:semiHidden="0" w:uiPriority="61" w:unhideWhenUsed="0"/>
-    <w:lsdException w:name="Light Grid" w:semiHidden="0" w:uiPriority="62" w:unhideWhenUsed="0"/>
-    <w:lsdException w:name="Medium Shading 1" w:semiHidden="0" w:uiPriority="63" w:unhideWhenUsed="0"/>
-    <w:lsdException w:name="Medium Shading 2" w:semiHidden="0" w:uiPriority="64" w:unhideWhenUsed="0"/>
-    <w:lsdException w:name="Medium List 1" w:semiHidden="0" w:uiPriority="65" w:unhideWhenUsed="0"/>
-    <w:lsdException w:name="Medium List 2" w:semiHidden="0" w:uiPriority="66" w:unhideWhenUsed="0"/>
-    <w:lsdException w:name="Medium Grid 1" w:semiHidden="0" w:uiPriority="67" w:unhideWhenUsed="0"/>
-    <w:lsdException w:name="Medium Grid 2" w:semiHidden="0" w:uiPriority="68" w:unhideWhenUsed="0"/>
-    <w:lsdException w:name="Medium Grid 3" w:semiHidden="0" w:uiPriority="69" w:unhideWhenUsed="0"/>
-    <w:lsdException w:name="Dark List" w:semiHidden="0" w:uiPriority="70" w:unhideWhenUsed="0"/>
-    <w:lsdException w:name="Colorful Shading" w:semiHidden="0" w:uiPriority="71" w:unhideWhenUsed="0"/>
-    <w:lsdException w:name="Colorful List" w:semiHidden="0" w:uiPriority="72" w:unhideWhenUsed="0"/>
-    <w:lsdException w:name="Colorful Grid" w:semiHidden="0" w:uiPriority="73" w:unhideWhenUsed="0"/>
-    <w:lsdException w:name="Light Shading Accent 1" w:semiHidden="0" w:uiPriority="60" w:unhideWhenUsed="0"/>
-    <w:lsdException w:name="Light List Accent 1" w:semiHidden="0" w:uiPriority="61" w:unhideWhenUsed="0"/>
-    <w:lsdException w:name="Light Grid Accent 1" w:semiHidden="0" w:uiPriority="62" w:unhideWhenUsed="0"/>
-    <w:lsdException w:name="Medium Shading 1 Accent 1" w:semiHidden="0" w:uiPriority="63" w:unhideWhenUsed="0"/>
-    <w:lsdException w:name="Medium Shading 2 Accent 1" w:semiHidden="0" w:uiPriority="64" w:unhideWhenUsed="0"/>
-    <w:lsdException w:name="Medium List 1 Accent 1" w:semiHidden="0" w:uiPriority="65" w:unhideWhenUsed="0"/>
-    <w:lsdException w:name="Revision" w:unhideWhenUsed="0"/>
-    <w:lsdException w:name="List Paragraph" w:semiHidden="0" w:uiPriority="34" w:unhideWhenUsed="0" w:qFormat="1"/>
-    <w:lsdException w:name="Quote" w:semiHidden="0" w:uiPriority="29" w:unhideWhenUsed="0" w:qFormat="1"/>
-    <w:lsdException w:name="Intense Quote" w:semiHidden="0" w:uiPriority="30" w:unhideWhenUsed="0" w:qFormat="1"/>
-    <w:lsdException w:name="Medium List 2 Accent 1" w:semiHidden="0" w:uiPriority="66" w:unhideWhenUsed="0"/>
-    <w:lsdException w:name="Medium Grid 1 Accent 1" w:semiHidden="0" w:uiPriority="67" w:unhideWhenUsed="0"/>
-    <w:lsdException w:name="Medium Grid 2 Accent 1" w:semiHidden="0" w:uiPriority="68" w:unhideWhenUsed="0"/>
-    <w:lsdException w:name="Medium Grid 3 Accent 1" w:semiHidden="0" w:uiPriority="69" w:unhideWhenUsed="0"/>
-    <w:lsdException w:name="Dark List Accent 1" w:semiHidden="0" w:uiPriority="70" w:unhideWhenUsed="0"/>
-    <w:lsdException w:name="Colorful Shading Accent 1" w:semiHidden="0" w:uiPriority="71" w:unhideWhenUsed="0"/>
-    <w:lsdException w:name="Colorful List Accent 1" w:semiHidden="0" w:uiPriority="72" w:unhideWhenUsed="0"/>
-    <w:lsdException w:name="Colorful Grid Accent 1" w:semiHidden="0" w:uiPriority="73" w:unhideWhenUsed="0"/>
-    <w:lsdException w:name="Light Shading Accent 2" w:semiHidden="0" w:uiPriority="60" w:unhideWhenUsed="0"/>
-    <w:lsdException w:name="Light List Accent 2" w:semiHidden="0" w:uiPriority="61" w:unhideWhenUsed="0"/>
-    <w:lsdException w:name="Light Grid Accent 2" w:semiHidden="0" w:uiPriority="62" w:unhideWhenUsed="0"/>
-    <w:lsdException w:name="Medium Shading 1 Accent 2" w:semiHidden="0" w:uiPriority="63" w:unhideWhenUsed="0"/>
-    <w:lsdException w:name="Medium Shading 2 Accent 2" w:semiHidden="0" w:uiPriority="64" w:unhideWhenUsed="0"/>
-    <w:lsdException w:name="Medium List 1 Accent 2" w:semiHidden="0" w:uiPriority="65" w:unhideWhenUsed="0"/>
-    <w:lsdException w:name="Medium List 2 Accent 2" w:semiHidden="0" w:uiPriority="66" w:unhideWhenUsed="0"/>
-    <w:lsdException w:name="Medium Grid 1 Accent 2" w:semiHidden="0" w:uiPriority="67" w:unhideWhenUsed="0"/>
-    <w:lsdException w:name="Medium Grid 2 Accent 2" w:semiHidden="0" w:uiPriority="68" w:unhideWhenUsed="0"/>
-    <w:lsdException w:name="Medium Grid 3 Accent 2" w:semiHidden="0" w:uiPriority="69" w:unhideWhenUsed="0"/>
-    <w:lsdException w:name="Dark List Accent 2" w:semiHidden="0" w:uiPriority="70" w:unhideWhenUsed="0"/>
-    <w:lsdException w:name="Colorful Shading Accent 2" w:semiHidden="0" w:uiPriority="71" w:unhideWhenUsed="0"/>
-    <w:lsdException w:name="Colorful List Accent 2" w:semiHidden="0" w:uiPriority="72" w:unhideWhenUsed="0"/>
-    <w:lsdException w:name="Colorful Grid Accent 2" w:semiHidden="0" w:uiPriority="73" w:unhideWhenUsed="0"/>
-    <w:lsdException w:name="Light Shading Accent 3" w:semiHidden="0" w:uiPriority="60" w:unhideWhenUsed="0"/>
-    <w:lsdException w:name="Light List Accent 3" w:semiHidden="0" w:uiPriority="61" w:unhideWhenUsed="0"/>
-    <w:lsdException w:name="Light Grid Accent 3" w:semiHidden="0" w:uiPriority="62" w:unhideWhenUsed="0"/>
-    <w:lsdException w:name="Medium Shading 1 Accent 3" w:semiHidden="0" w:uiPriority="63" w:unhideWhenUsed="0"/>
-    <w:lsdException w:name="Medium Shading 2 Accent 3" w:semiHidden="0" w:uiPriority="64" w:unhideWhenUsed="0"/>
-    <w:lsdException w:name="Medium List 1 Accent 3" w:semiHidden="0" w:uiPriority="65" w:unhideWhenUsed="0"/>
-    <w:lsdException w:name="Medium List 2 Accent 3" w:semiHidden="0" w:uiPriority="66" w:unhideWhenUsed="0"/>
-    <w:lsdException w:name="Medium Grid 1 Accent 3" w:semiHidden="0" w:uiPriority="67" w:unhideWhenUsed="0"/>
-    <w:lsdException w:name="Medium Grid 2 Accent 3" w:semiHidden="0" w:uiPriority="68" w:unhideWhenUsed="0"/>
-    <w:lsdException w:name="Medium Grid 3 Accent 3" w:semiHidden="0" w:uiPriority="69" w:unhideWhenUsed="0"/>
-    <w:lsdException w:name="Dark List Accent 3" w:semiHidden="0" w:uiPriority="70" w:unhideWhenUsed="0"/>
-    <w:lsdException w:name="Colorful Shading Accent 3" w:semiHidden="0" w:uiPriority="71" w:unhideWhenUsed="0"/>
-    <w:lsdException w:name="Colorful List Accent 3" w:semiHidden="0" w:uiPriority="72" w:unhideWhenUsed="0"/>
-    <w:lsdException w:name="Colorful Grid Accent 3" w:semiHidden="0" w:uiPriority="73" w:unhideWhenUsed="0"/>
-    <w:lsdException w:name="Light Shading Accent 4" w:semiHidden="0" w:uiPriority="60" w:unhideWhenUsed="0"/>
-    <w:lsdException w:name="Light List Accent 4" w:semiHidden="0" w:uiPriority="61" w:unhideWhenUsed="0"/>
-    <w:lsdException w:name="Light Grid Accent 4" w:semiHidden="0" w:uiPriority="62" w:unhideWhenUsed="0"/>
-    <w:lsdException w:name="Medium Shading 1 Accent 4" w:semiHidden="0" w:uiPriority="63" w:unhideWhenUsed="0"/>
-    <w:lsdException w:name="Medium Shading 2 Accent 4" w:semiHidden="0" w:uiPriority="64" w:unhideWhenUsed="0"/>
-    <w:lsdException w:name="Medium List 1 Accent 4" w:semiHidden="0" w:uiPriority="65" w:unhideWhenUsed="0"/>
-    <w:lsdException w:name="Medium List 2 Accent 4" w:semiHidden="0" w:uiPriority="66" w:unhideWhenUsed="0"/>
-    <w:lsdException w:name="Medium Grid 1 Accent 4" w:semiHidden="0" w:uiPriority="67" w:unhideWhenUsed="0"/>
-    <w:lsdException w:name="Medium Grid 2 Accent 4" w:semiHidden="0" w:uiPriority="68" w:unhideWhenUsed="0"/>
-    <w:lsdException w:name="Medium Grid 3 Accent 4" w:semiHidden="0" w:uiPriority="69" w:unhideWhenUsed="0"/>
-    <w:lsdException w:name="Dark List Accent 4" w:semiHidden="0" w:uiPriority="70" w:unhideWhenUsed="0"/>
-    <w:lsdException w:name="Colorful Shading Accent 4" w:semiHidden="0" w:uiPriority="71" w:unhideWhenUsed="0"/>
-    <w:lsdException w:name="Colorful List Accent 4" w:semiHidden="0" w:uiPriority="72" w:unhideWhenUsed="0"/>
-    <w:lsdException w:name="Colorful Grid Accent 4" w:semiHidden="0" w:uiPriority="73" w:unhideWhenUsed="0"/>
-    <w:lsdException w:name="Light Shading Accent 5" w:semiHidden="0" w:uiPriority="60" w:unhideWhenUsed="0"/>
-    <w:lsdException w:name="Light List Accent 5" w:semiHidden="0" w:uiPriority="61" w:unhideWhenUsed="0"/>
-    <w:lsdException w:name="Light Grid Accent 5" w:semiHidden="0" w:uiPriority="62" w:unhideWhenUsed="0"/>
-    <w:lsdException w:name="Medium Shading 1 Accent 5" w:semiHidden="0" w:uiPriority="63" w:unhideWhenUsed="0"/>
-    <w:lsdException w:name="Medium Shading 2 Accent 5" w:semiHidden="0" w:uiPriority="64" w:unhideWhenUsed="0"/>
-    <w:lsdException w:name="Medium List 1 Accent 5" w:semiHidden="0" w:uiPriority="65" w:unhideWhenUsed="0"/>
-    <w:lsdException w:name="Medium List 2 Accent 5" w:semiHidden="0" w:uiPriority="66" w:unhideWhenUsed="0"/>
-    <w:lsdException w:name="Medium Grid 1 Accent 5" w:semiHidden="0" w:uiPriority="67" w:unhideWhenUsed="0"/>
-    <w:lsdException w:name="Medium Grid 2 Accent 5" w:semiHidden="0" w:uiPriority="68" w:unhideWhenUsed="0"/>
-    <w:lsdException w:name="Medium Grid 3 Accent 5" w:semiHidden="0" w:uiPriority="69" w:unhideWhenUsed="0"/>
-    <w:lsdException w:name="Dark List Accent 5" w:semiHidden="0" w:uiPriority="70" w:unhideWhenUsed="0"/>
-    <w:lsdException w:name="Colorful Shading Accent 5" w:semiHidden="0" w:uiPriority="71" w:unhideWhenUsed="0"/>
-    <w:lsdException w:name="Colorful List Accent 5" w:semiHidden="0" w:uiPriority="72" w:unhideWhenUsed="0"/>
-    <w:lsdException w:name="Colorful Grid Accent 5" w:semiHidden="0" w:uiPriority="73" w:unhideWhenUsed="0"/>
-    <w:lsdException w:name="Light Shading Accent 6" w:semiHidden="0" w:uiPriority="60" w:unhideWhenUsed="0"/>
-    <w:lsdException w:name="Light List Accent 6" w:semiHidden="0" w:uiPriority="61" w:unhideWhenUsed="0"/>
-    <w:lsdException w:name="Light Grid Accent 6" w:semiHidden="0" w:uiPriority="62" w:unhideWhenUsed="0"/>
-    <w:lsdException w:name="Medium Shading 1 Accent 6" w:semiHidden="0" w:uiPriority="63" w:unhideWhenUsed="0"/>
-    <w:lsdException w:name="Medium Shading 2 Accent 6" w:semiHidden="0" w:uiPriority="64" w:unhideWhenUsed="0"/>
-    <w:lsdException w:name="Medium List 1 Accent 6" w:semiHidden="0" w:uiPriority="65" w:unhideWhenUsed="0"/>
-    <w:lsdException w:name="Medium List 2 Accent 6" w:semiHidden="0" w:uiPriority="66" w:unhideWhenUsed="0"/>
-    <w:lsdException w:name="Medium Grid 1 Accent 6" w:semiHidden="0" w:uiPriority="67" w:unhideWhenUsed="0"/>
-    <w:lsdException w:name="Medium Grid 2 Accent 6" w:semiHidden="0" w:uiPriority="68" w:unhideWhenUsed="0"/>
-    <w:lsdException w:name="Medium Grid 3 Accent 6" w:semiHidden="0" w:uiPriority="69" w:unhideWhenUsed="0"/>
-    <w:lsdException w:name="Dark List Accent 6" w:semiHidden="0" w:uiPriority="70" w:unhideWhenUsed="0"/>
-    <w:lsdException w:name="Colorful Shading Accent 6" w:semiHidden="0" w:uiPriority="71" w:unhideWhenUsed="0"/>
-    <w:lsdException w:name="Colorful List Accent 6" w:semiHidden="0" w:uiPriority="72" w:unhideWhenUsed="0"/>
-    <w:lsdException w:name="Colorful Grid Accent 6" w:semiHidden="0" w:uiPriority="73" w:unhideWhenUsed="0"/>
-    <w:lsdException w:name="Subtle Emphasis" w:semiHidden="0" w:uiPriority="19" w:unhideWhenUsed="0" w:qFormat="1"/>
-    <w:lsdException w:name="Intense Emphasis" w:semiHidden="0" w:uiPriority="21" w:unhideWhenUsed="0" w:qFormat="1"/>
-    <w:lsdException w:name="Subtle Reference" w:semiHidden="0" w:uiPriority="31" w:unhideWhenUsed="0" w:qFormat="1"/>
-    <w:lsdException w:name="Intense Reference" w:semiHidden="0" w:uiPriority="32" w:unhideWhenUsed="0" w:qFormat="1"/>
-    <w:lsdException w:name="Book Title" w:semiHidden="0" w:uiPriority="33" w:unhideWhenUsed="0" w:qFormat="1"/>
-    <w:lsdException w:name="Bibliography" w:uiPriority="37"/>
-    <w:lsdException w:name="TOC Heading" w:uiPriority="39" w:qFormat="1"/>
-  </w:latentStyles>
-  <w:style w:type="paragraph" w:default="1" w:styleId="a">
-    <w:name w:val="Normal"/>
-    <w:qFormat/>
-    <w:pPr>
-      <w:bidi/>
-    </w:pPr>
-  </w:style>
-  <w:style w:type="character" w:default="1" w:styleId="a0">
-    <w:name w:val="Default Paragraph Font"/>
-    <w:uiPriority w:val="1"/>
-    <w:semiHidden/>
-    <w:unhideWhenUsed/>
-  </w:style>
-  <w:style w:type="table" w:default="1" w:styleId="a1">
-    <w:name w:val="Normal Table"/>
-    <w:uiPriority w:val="99"/>
-    <w:semiHidden/>
-    <w:unhideWhenUsed/>
-    <w:tblPr>
-      <w:tblInd w:w="0" w:type="dxa"/>
-      <w:tblCellMar>
-        <w:top w:w="0" w:type="dxa"/>
-        <w:left w:w="108" w:type="dxa"/>
-        <w:bottom w:w="0" w:type="dxa"/>
-        <w:right w:w="108" w:type="dxa"/>
-      </w:tblCellMar>
-    </w:tblPr>
-  </w:style>
-  <w:style w:type="numbering" w:default="1" w:styleId="a2">
-    <w:name w:val="No List"/>
-    <w:uiPriority w:val="99"/>
-    <w:semiHidden/>
-    <w:unhideWhenUsed/>
-  </w:style>
-  <w:style w:type="paragraph" w:styleId="a3">
-    <w:name w:val="Balloon Text"/>
-    <w:basedOn w:val="a"/>
-    <w:link w:val="a4"/>
-    <w:uiPriority w:val="99"/>
-    <w:semiHidden/>
-    <w:unhideWhenUsed/>
-    <w:rsid w:val="00E540D2"/>
-    <w:pPr>
-      <w:spacing w:after="0" w:line="240" w:lineRule="auto"/>
-    </w:pPr>
-    <w:rPr>
-      <w:rFonts w:ascii="Tahoma" w:hAnsi="Tahoma" w:cs="Tahoma"/>
-      <w:sz w:val="16"/>
-      <w:szCs w:val="16"/>
-    </w:rPr>
-  </w:style>
-  <w:style w:type="character" w:customStyle="1" w:styleId="a4">
-    <w:name w:val="טקסט בלונים תו"/>
-    <w:basedOn w:val="a0"/>
-    <w:link w:val="a3"/>
-    <w:uiPriority w:val="99"/>
-    <w:semiHidden/>
-    <w:rsid w:val="00E540D2"/>
-    <w:rPr>
-      <w:rFonts w:ascii="Tahoma" w:hAnsi="Tahoma" w:cs="Tahoma"/>
-      <w:sz w:val="16"/>
-      <w:szCs w:val="16"/>
-    </w:rPr>
-  </w:style>
-  <w:style w:type="paragraph" w:styleId="a5">
-    <w:name w:val="header"/>
-    <w:basedOn w:val="a"/>
-    <w:link w:val="a6"/>
-    <w:uiPriority w:val="99"/>
-    <w:unhideWhenUsed/>
-    <w:rsid w:val="00BD4D68"/>
-    <w:pPr>
-      <w:tabs>
-        <w:tab w:val="center" w:pos="4153"/>
-        <w:tab w:val="right" w:pos="8306"/>
-      </w:tabs>
-      <w:spacing w:after="0" w:line="240" w:lineRule="auto"/>
-    </w:pPr>
-  </w:style>
-  <w:style w:type="character" w:customStyle="1" w:styleId="a6">
-    <w:name w:val="כותרת עליונה תו"/>
-    <w:basedOn w:val="a0"/>
-    <w:link w:val="a5"/>
-    <w:uiPriority w:val="99"/>
-    <w:rsid w:val="00BD4D68"/>
-  </w:style>
-  <w:style w:type="paragraph" w:styleId="a7">
-    <w:name w:val="footer"/>
-    <w:basedOn w:val="a"/>
-    <w:link w:val="a8"/>
-    <w:uiPriority w:val="99"/>
-    <w:unhideWhenUsed/>
-    <w:rsid w:val="00BD4D68"/>
-    <w:pPr>
-      <w:tabs>
-        <w:tab w:val="center" w:pos="4153"/>
-        <w:tab w:val="right" w:pos="8306"/>
-      </w:tabs>
-      <w:spacing w:after="0" w:line="240" w:lineRule="auto"/>
-    </w:pPr>
-  </w:style>
-  <w:style w:type="character" w:customStyle="1" w:styleId="a8">
-    <w:name w:val="כותרת תחתונה תו"/>
-    <w:basedOn w:val="a0"/>
-    <w:link w:val="a7"/>
-    <w:uiPriority w:val="99"/>
-    <w:rsid w:val="00BD4D68"/>
-  </w:style>
-  <w:style w:type="paragraph" w:styleId="a9">
-    <w:name w:val="List Paragraph"/>
-    <w:basedOn w:val="a"/>
-    <w:uiPriority w:val="34"/>
-    <w:qFormat/>
-    <w:rsid w:val="007135E6"/>
-    <w:pPr>
-      <w:ind w:left="720"/>
-      <w:contextualSpacing/>
-    </w:pPr>
-  </w:style>
-  <w:style w:type="character" w:styleId="Hyperlink">
-    <w:name w:val="Hyperlink"/>
-    <w:basedOn w:val="a0"/>
-    <w:uiPriority w:val="99"/>
-    <w:unhideWhenUsed/>
-    <w:rsid w:val="003E5B82"/>
-    <w:rPr>
-      <w:color w:val="0000FF" w:themeColor="hyperlink"/>
-      <w:u w:val="single"/>
-    </w:rPr>
-  </w:style>
-  <w:style w:type="table" w:styleId="aa">
-    <w:name w:val="Table Grid"/>
-    <w:basedOn w:val="a1"/>
+    <w:basedOn w:val="TableNormal"/>
     <w:uiPriority w:val="59"/>
     <w:rsid w:val="003E5B82"/>
     <w:pPr>

</xml_diff>